<commit_message>
Wat aanpassingen, moet nog verder aangevuld
</commit_message>
<xml_diff>
--- a/Portfolio LU1 Ontwerp Relationele Datapersistentie 22INF1A-5.docx
+++ b/Portfolio LU1 Ontwerp Relationele Datapersistentie 22INF1A-5.docx
@@ -134,302 +134,713 @@
       <w:r>
         <w:t xml:space="preserve"> </w:t>
       </w:r>
+      <w:hyperlink r:id="rId5" w:history="1">
+        <w:r>
+          <w:rPr>
+            <w:rStyle w:val="Hyperlink"/>
+          </w:rPr>
+          <w:t>https://github.com/Inge360/proftaak-1A5</w:t>
+        </w:r>
+      </w:hyperlink>
+      <w:r>
+        <w:t xml:space="preserve"> </w:t>
+      </w:r>
+    </w:p>
+    <w:p>
+      <w:pPr>
+        <w:spacing w:after="0" w:line="276" w:lineRule="auto"/>
+      </w:pPr>
+    </w:p>
+    <w:p>
+      <w:pPr>
+        <w:pStyle w:val="Kop3"/>
+        <w:rPr>
+          <w:b/>
+        </w:rPr>
+      </w:pPr>
+      <w:r>
+        <w:t xml:space="preserve">2. Inhoud van ZIP-bestand </w:t>
+      </w:r>
+      <w:r>
+        <w:rPr>
+          <w:highlight w:val="yellow"/>
+        </w:rPr>
+        <w:t>[naam]</w:t>
+      </w:r>
+    </w:p>
+    <w:p>
+      <w:pPr>
+        <w:spacing w:after="0" w:line="276" w:lineRule="auto"/>
+        <w:rPr>
+          <w:i/>
+        </w:rPr>
+      </w:pPr>
+      <w:r>
+        <w:t xml:space="preserve">- Bestand </w:t>
+      </w:r>
+      <w:r>
+        <w:rPr>
+          <w:i/>
+        </w:rPr>
+        <w:t>Portfolio LU1 Ontwerp Relationele Datapersistentie 22INF1A-5</w:t>
+      </w:r>
+      <w:r>
+        <w:rPr>
+          <w:i/>
+        </w:rPr>
+        <w:t>.docx</w:t>
+      </w:r>
+    </w:p>
+    <w:p>
+      <w:pPr>
+        <w:spacing w:after="0" w:line="276" w:lineRule="auto"/>
+      </w:pPr>
+      <w:r>
+        <w:t xml:space="preserve">- Bestand </w:t>
+      </w:r>
+      <w:r>
+        <w:rPr>
+          <w:i/>
+          <w:highlight w:val="yellow"/>
+        </w:rPr>
+        <w:t>[ERD]</w:t>
+      </w:r>
+    </w:p>
+    <w:p>
+      <w:pPr>
+        <w:spacing w:after="0" w:line="276" w:lineRule="auto"/>
+      </w:pPr>
+      <w:r>
+        <w:t xml:space="preserve">- Bestand </w:t>
+      </w:r>
+      <w:r>
+        <w:rPr>
+          <w:i/>
+          <w:highlight w:val="yellow"/>
+        </w:rPr>
+        <w:t>[Relationeel Model]</w:t>
+      </w:r>
+    </w:p>
+    <w:p>
+      <w:pPr>
+        <w:spacing w:after="0" w:line="276" w:lineRule="auto"/>
+      </w:pPr>
+      <w:r>
+        <w:t xml:space="preserve">- Bestand </w:t>
+      </w:r>
+      <w:r>
+        <w:rPr>
+          <w:i/>
+          <w:highlight w:val="yellow"/>
+        </w:rPr>
+        <w:t>[Zelfevaluatie]</w:t>
+      </w:r>
+    </w:p>
+    <w:p>
+      <w:pPr>
+        <w:spacing w:after="0" w:line="276" w:lineRule="auto"/>
+      </w:pPr>
+    </w:p>
+    <w:p>
+      <w:pPr>
+        <w:pStyle w:val="Kop3"/>
+      </w:pPr>
+      <w:r>
+        <w:t>3</w:t>
+      </w:r>
+      <w:r>
+        <w:t xml:space="preserve">. </w:t>
+      </w:r>
+      <w:r>
+        <w:t>Aanpak</w:t>
+      </w:r>
+    </w:p>
+    <w:p>
+      <w:pPr>
+        <w:spacing w:after="0" w:line="276" w:lineRule="auto"/>
+      </w:pPr>
+      <w:r>
+        <w:t>Allereerst hebben we in kaart gebracht welke data we wil</w:t>
+      </w:r>
+      <w:r>
+        <w:t>d</w:t>
+      </w:r>
+      <w:r>
+        <w:t>en opnemen in de database.</w:t>
+      </w:r>
+      <w:r>
+        <w:t xml:space="preserve"> W</w:t>
+      </w:r>
+      <w:r>
+        <w:t xml:space="preserve">elke data zijn echt nodig voor het uitvoeren van de dienst. </w:t>
+      </w:r>
+      <w:r>
+        <w:t xml:space="preserve">Op basis daarvan hebben we de onderdelen weer verdeeld om uit te werken en </w:t>
+      </w:r>
+      <w:r>
+        <w:t xml:space="preserve">elkaars werk bekeken, getest, aangevuld en aangepast. </w:t>
+      </w:r>
+      <w:r>
+        <w:t xml:space="preserve"> </w:t>
+      </w:r>
+    </w:p>
+    <w:p>
+      <w:pPr>
+        <w:spacing w:after="0" w:line="276" w:lineRule="auto"/>
+      </w:pPr>
+    </w:p>
+    <w:p>
+      <w:pPr>
+        <w:spacing w:after="0" w:line="276" w:lineRule="auto"/>
+        <w:rPr>
+          <w:b/>
+          <w:lang w:val="en-GB"/>
+        </w:rPr>
+      </w:pPr>
+      <w:r>
+        <w:rPr>
+          <w:rStyle w:val="Kop3Char"/>
+          <w:lang w:val="en-GB"/>
+        </w:rPr>
+        <w:t>4</w:t>
+      </w:r>
+      <w:r>
+        <w:rPr>
+          <w:rStyle w:val="Kop3Char"/>
+          <w:lang w:val="en-GB"/>
+        </w:rPr>
+        <w:t xml:space="preserve">. </w:t>
+      </w:r>
+      <w:r>
+        <w:rPr>
+          <w:rStyle w:val="Kop3Char"/>
+          <w:lang w:val="en-GB"/>
+        </w:rPr>
+        <w:t>Functional requirements</w:t>
+      </w:r>
+      <w:r>
+        <w:rPr>
+          <w:b/>
+          <w:lang w:val="en-GB"/>
+        </w:rPr>
+        <w:t xml:space="preserve"> </w:t>
+      </w:r>
+      <w:r>
+        <w:rPr>
+          <w:strike/>
+          <w:lang w:val="en-GB"/>
+        </w:rPr>
+        <w:t>(for example: user stories &amp; acceptance criteria)</w:t>
+      </w:r>
+    </w:p>
+    <w:p>
+      <w:pPr>
+        <w:spacing w:after="0" w:line="276" w:lineRule="auto"/>
+        <w:rPr>
+          <w:lang w:val="en-GB"/>
+        </w:rPr>
+      </w:pPr>
+    </w:p>
+    <w:p>
+      <w:pPr>
+        <w:spacing w:after="0" w:line="276" w:lineRule="auto"/>
+      </w:pPr>
+      <w:r>
+        <w:t>Er zijn vier users:</w:t>
+      </w:r>
+    </w:p>
+    <w:p>
+      <w:pPr>
+        <w:pStyle w:val="Lijstalinea"/>
+        <w:numPr>
+          <w:ilvl w:val="0"/>
+          <w:numId w:val="2"/>
+        </w:numPr>
+        <w:spacing w:after="0" w:line="276" w:lineRule="auto"/>
+        <w:rPr>
+          <w:i/>
+        </w:rPr>
+      </w:pPr>
+      <w:proofErr w:type="spellStart"/>
+      <w:r>
+        <w:rPr>
+          <w:i/>
+        </w:rPr>
+        <w:t>db_admin</w:t>
+      </w:r>
+      <w:proofErr w:type="spellEnd"/>
+    </w:p>
+    <w:p>
+      <w:pPr>
+        <w:pStyle w:val="Lijstalinea"/>
+        <w:spacing w:after="0" w:line="276" w:lineRule="auto"/>
+      </w:pPr>
+      <w:r>
+        <w:t xml:space="preserve">Oprichters en </w:t>
+      </w:r>
+      <w:proofErr w:type="spellStart"/>
+      <w:r>
+        <w:t>developers</w:t>
+      </w:r>
+      <w:proofErr w:type="spellEnd"/>
+      <w:r>
+        <w:t xml:space="preserve"> van </w:t>
+      </w:r>
+      <w:proofErr w:type="spellStart"/>
+      <w:r>
+        <w:t>PinPointParking</w:t>
+      </w:r>
+      <w:proofErr w:type="spellEnd"/>
+    </w:p>
+    <w:p>
+      <w:pPr>
+        <w:pStyle w:val="Lijstalinea"/>
+        <w:numPr>
+          <w:ilvl w:val="0"/>
+          <w:numId w:val="2"/>
+        </w:numPr>
+        <w:spacing w:after="0" w:line="276" w:lineRule="auto"/>
+        <w:rPr>
+          <w:i/>
+        </w:rPr>
+      </w:pPr>
+      <w:r>
+        <w:rPr>
+          <w:i/>
+        </w:rPr>
+        <w:t>M</w:t>
+      </w:r>
+      <w:r>
+        <w:rPr>
+          <w:i/>
+        </w:rPr>
+        <w:t>edewerker</w:t>
+      </w:r>
+    </w:p>
+    <w:p>
+      <w:pPr>
+        <w:pStyle w:val="Lijstalinea"/>
+        <w:spacing w:after="0" w:line="276" w:lineRule="auto"/>
+      </w:pPr>
+      <w:r>
+        <w:t xml:space="preserve">Medewerkers van </w:t>
+      </w:r>
+      <w:proofErr w:type="spellStart"/>
+      <w:r>
+        <w:t>PinPointParking</w:t>
+      </w:r>
+      <w:proofErr w:type="spellEnd"/>
+      <w:r>
+        <w:t xml:space="preserve"> die administratieve taken hebben</w:t>
+      </w:r>
+    </w:p>
+    <w:p>
+      <w:pPr>
+        <w:pStyle w:val="Lijstalinea"/>
+        <w:numPr>
+          <w:ilvl w:val="0"/>
+          <w:numId w:val="2"/>
+        </w:numPr>
+        <w:spacing w:after="0" w:line="276" w:lineRule="auto"/>
+        <w:rPr>
+          <w:i/>
+        </w:rPr>
+      </w:pPr>
+      <w:r>
+        <w:rPr>
+          <w:i/>
+        </w:rPr>
+        <w:t>B</w:t>
+      </w:r>
+      <w:r>
+        <w:rPr>
+          <w:i/>
+        </w:rPr>
+        <w:t>edrijf</w:t>
+      </w:r>
+    </w:p>
+    <w:p>
+      <w:pPr>
+        <w:pStyle w:val="Lijstalinea"/>
+        <w:spacing w:after="0" w:line="276" w:lineRule="auto"/>
+      </w:pPr>
+      <w:r>
+        <w:t xml:space="preserve">Zakelijke klant die medewerkers gebruik laten maken van </w:t>
+      </w:r>
+      <w:proofErr w:type="spellStart"/>
+      <w:r>
+        <w:t>PinPointParking</w:t>
+      </w:r>
+      <w:proofErr w:type="spellEnd"/>
+      <w:r>
+        <w:t xml:space="preserve">, alle facturen gaan naar </w:t>
+      </w:r>
+      <w:r>
+        <w:t>de financiële afdeling van het</w:t>
+      </w:r>
+      <w:r>
+        <w:t xml:space="preserve"> bedrijf.</w:t>
+      </w:r>
+    </w:p>
+    <w:p>
+      <w:pPr>
+        <w:pStyle w:val="Lijstalinea"/>
+        <w:numPr>
+          <w:ilvl w:val="0"/>
+          <w:numId w:val="2"/>
+        </w:numPr>
+        <w:spacing w:after="0" w:line="276" w:lineRule="auto"/>
+        <w:rPr>
+          <w:i/>
+        </w:rPr>
+      </w:pPr>
+      <w:r>
+        <w:rPr>
+          <w:i/>
+        </w:rPr>
+        <w:t>G</w:t>
+      </w:r>
+      <w:r>
+        <w:rPr>
+          <w:i/>
+        </w:rPr>
+        <w:t>ebruiker</w:t>
+      </w:r>
+    </w:p>
+    <w:p>
+      <w:pPr>
+        <w:pStyle w:val="Lijstalinea"/>
+        <w:spacing w:after="0" w:line="276" w:lineRule="auto"/>
+      </w:pPr>
+      <w:r>
+        <w:t>Particuliere klanten die zelf hun facturen betalen.</w:t>
+      </w:r>
+    </w:p>
+    <w:p>
+      <w:pPr>
+        <w:spacing w:after="0" w:line="276" w:lineRule="auto"/>
+      </w:pPr>
+    </w:p>
+    <w:p>
+      <w:pPr>
+        <w:spacing w:after="0" w:line="276" w:lineRule="auto"/>
+        <w:rPr>
+          <w:b/>
+        </w:rPr>
+      </w:pPr>
+      <w:r>
+        <w:rPr>
+          <w:b/>
+        </w:rPr>
+        <w:t>User-</w:t>
+      </w:r>
+      <w:proofErr w:type="spellStart"/>
+      <w:r>
+        <w:rPr>
+          <w:b/>
+        </w:rPr>
+        <w:t>stories</w:t>
+      </w:r>
+      <w:proofErr w:type="spellEnd"/>
+      <w:r>
+        <w:rPr>
+          <w:b/>
+        </w:rPr>
+        <w:t xml:space="preserve"> </w:t>
+      </w:r>
+      <w:r>
+        <w:rPr>
+          <w:b/>
+        </w:rPr>
+        <w:t>medewerker</w:t>
+      </w:r>
+    </w:p>
+    <w:p>
+      <w:pPr>
+        <w:spacing w:after="0" w:line="276" w:lineRule="auto"/>
+      </w:pPr>
+      <w:r>
+        <w:t>M1. Ik wil alle facturen ophalen met naam en adres</w:t>
+      </w:r>
+    </w:p>
+    <w:p>
+      <w:pPr>
+        <w:spacing w:after="0" w:line="276" w:lineRule="auto"/>
+      </w:pPr>
+      <w:r>
+        <w:t>M2. Ik wil alle parkeeromgevingen opsommen van veel naar weinig gebruikt</w:t>
+      </w:r>
+    </w:p>
+    <w:p>
+      <w:pPr>
+        <w:spacing w:after="0" w:line="276" w:lineRule="auto"/>
+      </w:pPr>
+      <w:r>
+        <w:t>M3. Ik wil de klant ophalen die het meest heeft geparkeerd</w:t>
+      </w:r>
+    </w:p>
+    <w:p>
+      <w:pPr>
+        <w:spacing w:after="0" w:line="276" w:lineRule="auto"/>
+      </w:pPr>
+      <w:r>
+        <w:t>---&gt; M4. Ik wil het bedrijf zien met de meeste medewerkers die PPP gebruiken</w:t>
+      </w:r>
+    </w:p>
+    <w:p>
+      <w:pPr>
+        <w:spacing w:after="0" w:line="276" w:lineRule="auto"/>
+      </w:pPr>
+    </w:p>
+    <w:p>
+      <w:pPr>
+        <w:spacing w:after="0" w:line="276" w:lineRule="auto"/>
+        <w:rPr>
+          <w:b/>
+          <w:lang w:val="en-GB"/>
+        </w:rPr>
+      </w:pPr>
+      <w:r>
+        <w:rPr>
+          <w:b/>
+          <w:lang w:val="en-GB"/>
+        </w:rPr>
+        <w:t xml:space="preserve">User-stories </w:t>
+      </w:r>
+      <w:proofErr w:type="spellStart"/>
+      <w:r>
+        <w:rPr>
+          <w:b/>
+          <w:lang w:val="en-GB"/>
+        </w:rPr>
+        <w:t>db_admin</w:t>
+      </w:r>
+      <w:proofErr w:type="spellEnd"/>
+    </w:p>
+    <w:p>
+      <w:pPr>
+        <w:spacing w:after="0" w:line="276" w:lineRule="auto"/>
+        <w:rPr>
+          <w:lang w:val="en-GB"/>
+        </w:rPr>
+      </w:pPr>
+      <w:r>
+        <w:rPr>
+          <w:lang w:val="en-GB"/>
+        </w:rPr>
+        <w:t xml:space="preserve">---&gt; A1. </w:t>
+      </w:r>
+    </w:p>
+    <w:p>
+      <w:pPr>
+        <w:spacing w:after="0" w:line="276" w:lineRule="auto"/>
+        <w:rPr>
+          <w:lang w:val="en-GB"/>
+        </w:rPr>
+      </w:pPr>
+    </w:p>
+    <w:p>
+      <w:pPr>
+        <w:spacing w:after="0" w:line="276" w:lineRule="auto"/>
+        <w:rPr>
+          <w:b/>
+        </w:rPr>
+      </w:pPr>
+      <w:r>
+        <w:rPr>
+          <w:b/>
+        </w:rPr>
+        <w:t>User-</w:t>
+      </w:r>
+      <w:proofErr w:type="spellStart"/>
+      <w:r>
+        <w:rPr>
+          <w:b/>
+        </w:rPr>
+        <w:t>stories</w:t>
+      </w:r>
+      <w:proofErr w:type="spellEnd"/>
+      <w:r>
+        <w:rPr>
+          <w:b/>
+        </w:rPr>
+        <w:t xml:space="preserve"> </w:t>
+      </w:r>
+      <w:r>
+        <w:rPr>
+          <w:b/>
+        </w:rPr>
+        <w:t>bedrijf</w:t>
+      </w:r>
+    </w:p>
+    <w:p>
+      <w:pPr>
+        <w:spacing w:after="0" w:line="276" w:lineRule="auto"/>
+      </w:pPr>
+      <w:r>
+        <w:t>B1. Ik wil de parkeerkosten zien voor reserveringsnummer 2</w:t>
+      </w:r>
+    </w:p>
+    <w:p>
+      <w:pPr>
+        <w:spacing w:after="0" w:line="276" w:lineRule="auto"/>
+      </w:pPr>
+      <w:r>
+        <w:t>B2. Ik wil de factuur ophalen voor factuurnummer 2 inclusief de parkeerkosten</w:t>
+      </w:r>
+    </w:p>
+    <w:p>
+      <w:pPr>
+        <w:spacing w:after="0" w:line="276" w:lineRule="auto"/>
+      </w:pPr>
+      <w:r>
+        <w:t>---&gt; B3. Ik wil een overzicht met alle NAW-gegevens van alle medewerkers die PPP gebruiken</w:t>
+      </w:r>
+    </w:p>
+    <w:p>
+      <w:pPr>
+        <w:spacing w:after="0" w:line="276" w:lineRule="auto"/>
+      </w:pPr>
+    </w:p>
+    <w:p>
+      <w:pPr>
+        <w:spacing w:after="0" w:line="276" w:lineRule="auto"/>
+        <w:rPr>
+          <w:b/>
+        </w:rPr>
+      </w:pPr>
+      <w:r>
+        <w:rPr>
+          <w:b/>
+        </w:rPr>
+        <w:t>User-</w:t>
+      </w:r>
+      <w:proofErr w:type="spellStart"/>
+      <w:r>
+        <w:rPr>
+          <w:b/>
+        </w:rPr>
+        <w:t>stories</w:t>
+      </w:r>
+      <w:proofErr w:type="spellEnd"/>
+      <w:r>
+        <w:rPr>
+          <w:b/>
+        </w:rPr>
+        <w:t xml:space="preserve"> </w:t>
+      </w:r>
+      <w:r>
+        <w:rPr>
+          <w:b/>
+        </w:rPr>
+        <w:t>gebruiker</w:t>
+      </w:r>
+    </w:p>
+    <w:p>
+      <w:pPr>
+        <w:spacing w:after="0" w:line="276" w:lineRule="auto"/>
+      </w:pPr>
+      <w:r>
+        <w:t>---&gt; G1. Ik wil al mijn parkeersessies zien</w:t>
+      </w:r>
+    </w:p>
+    <w:p>
+      <w:pPr>
+        <w:spacing w:after="0" w:line="276" w:lineRule="auto"/>
+      </w:pPr>
+      <w:r>
+        <w:t>G2. Ik wil mijn adres wijzigen</w:t>
+      </w:r>
+    </w:p>
+    <w:p>
+      <w:pPr>
+        <w:spacing w:after="0" w:line="276" w:lineRule="auto"/>
+      </w:pPr>
+      <w:r>
+        <w:t>---&gt; G3. Ik wil mijn account verwijderen</w:t>
+      </w:r>
+    </w:p>
+    <w:p>
+      <w:pPr>
+        <w:spacing w:after="0" w:line="276" w:lineRule="auto"/>
+      </w:pPr>
+    </w:p>
+    <w:p>
+      <w:pPr>
+        <w:spacing w:after="0" w:line="276" w:lineRule="auto"/>
+      </w:pPr>
+    </w:p>
+    <w:p>
+      <w:pPr>
+        <w:pStyle w:val="Kop3"/>
+      </w:pPr>
+      <w:r>
+        <w:t>5</w:t>
+      </w:r>
+      <w:r>
+        <w:t>. ERD en</w:t>
+      </w:r>
+      <w:r>
+        <w:t xml:space="preserve"> beschrijving</w:t>
+      </w:r>
+    </w:p>
+    <w:p>
+      <w:pPr>
+        <w:spacing w:after="0" w:line="276" w:lineRule="auto"/>
+      </w:pPr>
+      <w:r>
+        <w:t xml:space="preserve">Bestandsnaam </w:t>
+      </w:r>
+      <w:r>
+        <w:rPr>
+          <w:i/>
+          <w:highlight w:val="yellow"/>
+        </w:rPr>
+        <w:t>[…]</w:t>
+      </w:r>
       <w:bookmarkStart w:id="0" w:name="_GoBack"/>
       <w:bookmarkEnd w:id="0"/>
-      <w:r>
-        <w:rPr>
+    </w:p>
+    <w:p>
+      <w:pPr>
+        <w:spacing w:after="0" w:line="276" w:lineRule="auto"/>
+      </w:pPr>
+    </w:p>
+    <w:p>
+      <w:pPr>
+        <w:pStyle w:val="Kop3"/>
+      </w:pPr>
+      <w:r>
+        <w:t>6</w:t>
+      </w:r>
+      <w:r>
+        <w:t>. Relationeel model en</w:t>
+      </w:r>
+      <w:r>
+        <w:t xml:space="preserve"> beschrijving</w:t>
+      </w:r>
+    </w:p>
+    <w:p>
+      <w:pPr>
+        <w:spacing w:after="0" w:line="276" w:lineRule="auto"/>
+      </w:pPr>
+      <w:r>
+        <w:t xml:space="preserve">Bestandsnaam </w:t>
+      </w:r>
+      <w:r>
+        <w:rPr>
+          <w:i/>
           <w:highlight w:val="yellow"/>
         </w:rPr>
-        <w:t>[link]</w:t>
-      </w:r>
-    </w:p>
-    <w:p>
-      <w:pPr>
-        <w:spacing w:after="0" w:line="276" w:lineRule="auto"/>
-      </w:pPr>
-    </w:p>
-    <w:p>
-      <w:pPr>
-        <w:pStyle w:val="Kop3"/>
-        <w:rPr>
-          <w:b/>
-        </w:rPr>
-      </w:pPr>
-      <w:r>
-        <w:t xml:space="preserve">2. Inhoud van ZIP-bestand </w:t>
-      </w:r>
-      <w:r>
-        <w:rPr>
-          <w:highlight w:val="yellow"/>
-        </w:rPr>
-        <w:t>[naam]</w:t>
-      </w:r>
-    </w:p>
-    <w:p>
-      <w:pPr>
-        <w:spacing w:after="0" w:line="276" w:lineRule="auto"/>
-        <w:rPr>
-          <w:i/>
-        </w:rPr>
-      </w:pPr>
-      <w:r>
-        <w:t xml:space="preserve">- Bestand </w:t>
-      </w:r>
-      <w:r>
-        <w:rPr>
-          <w:i/>
-        </w:rPr>
-        <w:t>Portfolio LU1 Ontwerp Relationele Datapersistentie 22INF1A-5</w:t>
-      </w:r>
-    </w:p>
-    <w:p>
-      <w:pPr>
-        <w:spacing w:after="0" w:line="276" w:lineRule="auto"/>
-      </w:pPr>
-      <w:r>
-        <w:t xml:space="preserve">- Bestand </w:t>
-      </w:r>
-      <w:r>
-        <w:rPr>
-          <w:highlight w:val="yellow"/>
-        </w:rPr>
-        <w:t>[ERD]</w:t>
-      </w:r>
-    </w:p>
-    <w:p>
-      <w:pPr>
-        <w:spacing w:after="0" w:line="276" w:lineRule="auto"/>
-      </w:pPr>
-      <w:r>
-        <w:t xml:space="preserve">- Bestand </w:t>
-      </w:r>
-      <w:r>
-        <w:rPr>
-          <w:highlight w:val="yellow"/>
-        </w:rPr>
-        <w:t>[Relationeel Model]</w:t>
-      </w:r>
-    </w:p>
-    <w:p>
-      <w:pPr>
-        <w:spacing w:after="0" w:line="276" w:lineRule="auto"/>
-      </w:pPr>
-      <w:r>
-        <w:t xml:space="preserve">- Bestand </w:t>
-      </w:r>
-      <w:r>
-        <w:rPr>
-          <w:highlight w:val="yellow"/>
-        </w:rPr>
-        <w:t>[Zelfevaluatie]</w:t>
-      </w:r>
-    </w:p>
-    <w:p>
-      <w:pPr>
-        <w:spacing w:after="0" w:line="276" w:lineRule="auto"/>
-      </w:pPr>
-    </w:p>
-    <w:p>
-      <w:pPr>
-        <w:pStyle w:val="Kop3"/>
-      </w:pPr>
-      <w:r>
-        <w:t>3</w:t>
-      </w:r>
-      <w:r>
-        <w:t xml:space="preserve">. </w:t>
-      </w:r>
-      <w:r>
-        <w:t>Aanpak</w:t>
-      </w:r>
-    </w:p>
-    <w:p>
-      <w:pPr>
-        <w:spacing w:after="0" w:line="276" w:lineRule="auto"/>
-      </w:pPr>
-      <w:r>
-        <w:t>Allereerst hebben we in kaart gebracht welke data we zouden willen opnemen in de database.</w:t>
-      </w:r>
-      <w:r>
-        <w:t xml:space="preserve"> W</w:t>
-      </w:r>
-      <w:r>
-        <w:t xml:space="preserve">elke data zijn echt nodig voor het uitvoeren van de dienst. </w:t>
-      </w:r>
-    </w:p>
-    <w:p>
-      <w:pPr>
-        <w:spacing w:after="0" w:line="276" w:lineRule="auto"/>
-      </w:pPr>
-    </w:p>
-    <w:p>
-      <w:pPr>
-        <w:spacing w:after="0" w:line="276" w:lineRule="auto"/>
-        <w:rPr>
-          <w:b/>
+        <w:t>[…]</w:t>
+      </w:r>
+    </w:p>
+    <w:p>
+      <w:pPr>
+        <w:rPr>
           <w:lang w:val="en-GB"/>
         </w:rPr>
       </w:pPr>
-      <w:r>
-        <w:rPr>
-          <w:rStyle w:val="Kop3Char"/>
-          <w:lang w:val="en-GB"/>
-        </w:rPr>
-        <w:t>4</w:t>
-      </w:r>
-      <w:r>
-        <w:rPr>
-          <w:rStyle w:val="Kop3Char"/>
-          <w:lang w:val="en-GB"/>
-        </w:rPr>
-        <w:t xml:space="preserve">. </w:t>
-      </w:r>
-      <w:r>
-        <w:rPr>
-          <w:rStyle w:val="Kop3Char"/>
-          <w:lang w:val="en-GB"/>
-        </w:rPr>
-        <w:t>Functional requirements</w:t>
-      </w:r>
-      <w:r>
-        <w:rPr>
-          <w:b/>
-          <w:lang w:val="en-GB"/>
-        </w:rPr>
-        <w:t xml:space="preserve"> </w:t>
-      </w:r>
-      <w:r>
-        <w:rPr>
-          <w:strike/>
-          <w:lang w:val="en-GB"/>
-        </w:rPr>
-        <w:t>(for example: user stories &amp; acceptance criteria)</w:t>
-      </w:r>
-    </w:p>
-    <w:p>
-      <w:pPr>
-        <w:spacing w:after="0" w:line="276" w:lineRule="auto"/>
-        <w:rPr>
-          <w:lang w:val="en-GB"/>
-        </w:rPr>
-      </w:pPr>
-    </w:p>
-    <w:p>
-      <w:pPr>
-        <w:spacing w:after="0" w:line="276" w:lineRule="auto"/>
-        <w:rPr>
-          <w:lang w:val="en-GB"/>
-        </w:rPr>
-      </w:pPr>
-    </w:p>
-    <w:p>
-      <w:pPr>
-        <w:pStyle w:val="Kop3"/>
-      </w:pPr>
-      <w:r>
-        <w:t>5</w:t>
-      </w:r>
-      <w:r>
-        <w:t>. ERD en</w:t>
-      </w:r>
-      <w:r>
-        <w:t xml:space="preserve"> beschrijving</w:t>
-      </w:r>
-    </w:p>
-    <w:p>
-      <w:pPr>
-        <w:spacing w:after="0" w:line="276" w:lineRule="auto"/>
-      </w:pPr>
-      <w:r>
-        <w:t>Bestandsnaam:</w:t>
-      </w:r>
-    </w:p>
-    <w:p>
-      <w:pPr>
-        <w:spacing w:after="0" w:line="276" w:lineRule="auto"/>
-      </w:pPr>
-    </w:p>
-    <w:p>
-      <w:pPr>
-        <w:pStyle w:val="Kop3"/>
-      </w:pPr>
-      <w:r>
-        <w:t>6</w:t>
-      </w:r>
-      <w:r>
-        <w:t>. Relationeel model en</w:t>
-      </w:r>
-      <w:r>
-        <w:t xml:space="preserve"> beschrijving</w:t>
-      </w:r>
-    </w:p>
-    <w:p>
-      <w:pPr>
-        <w:spacing w:after="0" w:line="276" w:lineRule="auto"/>
-      </w:pPr>
-      <w:r>
-        <w:t xml:space="preserve">Bestandsnaam: </w:t>
-      </w:r>
-    </w:p>
-    <w:p>
-      <w:pPr>
-        <w:spacing w:after="0" w:line="276" w:lineRule="auto"/>
-      </w:pPr>
-    </w:p>
-    <w:p>
-      <w:pPr>
-        <w:pStyle w:val="Kop3"/>
-        <w:rPr>
-          <w:lang w:val="en-GB"/>
-        </w:rPr>
-      </w:pPr>
-      <w:r>
-        <w:rPr>
-          <w:lang w:val="en-GB"/>
-        </w:rPr>
-        <w:t>A1</w:t>
-      </w:r>
-      <w:r>
-        <w:rPr>
-          <w:lang w:val="en-GB"/>
-        </w:rPr>
-        <w:t>.</w:t>
-      </w:r>
-      <w:r>
-        <w:rPr>
-          <w:lang w:val="en-GB"/>
-        </w:rPr>
-        <w:t xml:space="preserve"> </w:t>
-      </w:r>
-      <w:proofErr w:type="spellStart"/>
-      <w:r>
-        <w:rPr>
-          <w:lang w:val="en-GB"/>
-        </w:rPr>
-        <w:t>Zelfevaluatie</w:t>
-      </w:r>
-      <w:proofErr w:type="spellEnd"/>
-    </w:p>
-    <w:p>
-      <w:pPr>
-        <w:rPr>
-          <w:lang w:val="en-GB"/>
-        </w:rPr>
-      </w:pPr>
-      <w:proofErr w:type="spellStart"/>
-      <w:r>
-        <w:rPr>
-          <w:lang w:val="en-GB"/>
-        </w:rPr>
-        <w:t>Bestandsnaam</w:t>
-      </w:r>
-      <w:proofErr w:type="spellEnd"/>
-      <w:r>
-        <w:rPr>
-          <w:lang w:val="en-GB"/>
-        </w:rPr>
-        <w:t>:</w:t>
-      </w:r>
     </w:p>
     <w:sectPr>
       <w:pgSz w:w="11906" w:h="16838"/>
@@ -439,6 +850,216 @@
     </w:sectPr>
   </w:body>
 </w:document>
+</file>
+
+<file path=word/numbering.xml><?xml version="1.0" encoding="utf-8"?>
+<w:numbering xmlns:wpc="http://schemas.microsoft.com/office/word/2010/wordprocessingCanvas" xmlns:mc="http://schemas.openxmlformats.org/markup-compatibility/2006" xmlns:o="urn:schemas-microsoft-com:office:office" xmlns:r="http://schemas.openxmlformats.org/officeDocument/2006/relationships" xmlns:m="http://schemas.openxmlformats.org/officeDocument/2006/math" xmlns:v="urn:schemas-microsoft-com:vml" xmlns:wp14="http://schemas.microsoft.com/office/word/2010/wordprocessingDrawing" xmlns:wp="http://schemas.openxmlformats.org/drawingml/2006/wordprocessingDrawing" xmlns:w10="urn:schemas-microsoft-com:office:word" xmlns:w="http://schemas.openxmlformats.org/wordprocessingml/2006/main" xmlns:w14="http://schemas.microsoft.com/office/word/2010/wordml" xmlns:w15="http://schemas.microsoft.com/office/word/2012/wordml" xmlns:wpg="http://schemas.microsoft.com/office/word/2010/wordprocessingGroup" xmlns:wpi="http://schemas.microsoft.com/office/word/2010/wordprocessingInk" xmlns:wne="http://schemas.microsoft.com/office/word/2006/wordml" xmlns:wps="http://schemas.microsoft.com/office/word/2010/wordprocessingShape" mc:Ignorable="w14 w15 wp14">
+  <w:abstractNum w:abstractNumId="0" w15:restartNumberingAfterBreak="0">
+    <w:nsid w:val="4A530DC9"/>
+    <w:multiLevelType w:val="hybridMultilevel"/>
+    <w:tmpl w:val="03E6D16C"/>
+    <w:lvl w:ilvl="0" w:tplc="0413000F">
+      <w:start w:val="1"/>
+      <w:numFmt w:val="decimal"/>
+      <w:lvlText w:val="%1."/>
+      <w:lvlJc w:val="left"/>
+      <w:pPr>
+        <w:ind w:left="720" w:hanging="360"/>
+      </w:pPr>
+    </w:lvl>
+    <w:lvl w:ilvl="1" w:tplc="04130019" w:tentative="1">
+      <w:start w:val="1"/>
+      <w:numFmt w:val="lowerLetter"/>
+      <w:lvlText w:val="%2."/>
+      <w:lvlJc w:val="left"/>
+      <w:pPr>
+        <w:ind w:left="1440" w:hanging="360"/>
+      </w:pPr>
+    </w:lvl>
+    <w:lvl w:ilvl="2" w:tplc="0413001B" w:tentative="1">
+      <w:start w:val="1"/>
+      <w:numFmt w:val="lowerRoman"/>
+      <w:lvlText w:val="%3."/>
+      <w:lvlJc w:val="right"/>
+      <w:pPr>
+        <w:ind w:left="2160" w:hanging="180"/>
+      </w:pPr>
+    </w:lvl>
+    <w:lvl w:ilvl="3" w:tplc="0413000F" w:tentative="1">
+      <w:start w:val="1"/>
+      <w:numFmt w:val="decimal"/>
+      <w:lvlText w:val="%4."/>
+      <w:lvlJc w:val="left"/>
+      <w:pPr>
+        <w:ind w:left="2880" w:hanging="360"/>
+      </w:pPr>
+    </w:lvl>
+    <w:lvl w:ilvl="4" w:tplc="04130019" w:tentative="1">
+      <w:start w:val="1"/>
+      <w:numFmt w:val="lowerLetter"/>
+      <w:lvlText w:val="%5."/>
+      <w:lvlJc w:val="left"/>
+      <w:pPr>
+        <w:ind w:left="3600" w:hanging="360"/>
+      </w:pPr>
+    </w:lvl>
+    <w:lvl w:ilvl="5" w:tplc="0413001B" w:tentative="1">
+      <w:start w:val="1"/>
+      <w:numFmt w:val="lowerRoman"/>
+      <w:lvlText w:val="%6."/>
+      <w:lvlJc w:val="right"/>
+      <w:pPr>
+        <w:ind w:left="4320" w:hanging="180"/>
+      </w:pPr>
+    </w:lvl>
+    <w:lvl w:ilvl="6" w:tplc="0413000F" w:tentative="1">
+      <w:start w:val="1"/>
+      <w:numFmt w:val="decimal"/>
+      <w:lvlText w:val="%7."/>
+      <w:lvlJc w:val="left"/>
+      <w:pPr>
+        <w:ind w:left="5040" w:hanging="360"/>
+      </w:pPr>
+    </w:lvl>
+    <w:lvl w:ilvl="7" w:tplc="04130019" w:tentative="1">
+      <w:start w:val="1"/>
+      <w:numFmt w:val="lowerLetter"/>
+      <w:lvlText w:val="%8."/>
+      <w:lvlJc w:val="left"/>
+      <w:pPr>
+        <w:ind w:left="5760" w:hanging="360"/>
+      </w:pPr>
+    </w:lvl>
+    <w:lvl w:ilvl="8" w:tplc="0413001B" w:tentative="1">
+      <w:start w:val="1"/>
+      <w:numFmt w:val="lowerRoman"/>
+      <w:lvlText w:val="%9."/>
+      <w:lvlJc w:val="right"/>
+      <w:pPr>
+        <w:ind w:left="6480" w:hanging="180"/>
+      </w:pPr>
+    </w:lvl>
+  </w:abstractNum>
+  <w:abstractNum w:abstractNumId="1" w15:restartNumberingAfterBreak="0">
+    <w:nsid w:val="754F1A48"/>
+    <w:multiLevelType w:val="hybridMultilevel"/>
+    <w:tmpl w:val="183ADB16"/>
+    <w:lvl w:ilvl="0" w:tplc="886C3D6E">
+      <w:start w:val="4"/>
+      <w:numFmt w:val="bullet"/>
+      <w:lvlText w:val="-"/>
+      <w:lvlJc w:val="left"/>
+      <w:pPr>
+        <w:ind w:left="720" w:hanging="360"/>
+      </w:pPr>
+      <w:rPr>
+        <w:rFonts w:ascii="Calibri" w:eastAsiaTheme="minorHAnsi" w:hAnsi="Calibri" w:cs="Calibri" w:hint="default"/>
+      </w:rPr>
+    </w:lvl>
+    <w:lvl w:ilvl="1" w:tplc="04130003" w:tentative="1">
+      <w:start w:val="1"/>
+      <w:numFmt w:val="bullet"/>
+      <w:lvlText w:val="o"/>
+      <w:lvlJc w:val="left"/>
+      <w:pPr>
+        <w:ind w:left="1440" w:hanging="360"/>
+      </w:pPr>
+      <w:rPr>
+        <w:rFonts w:ascii="Courier New" w:hAnsi="Courier New" w:cs="Courier New" w:hint="default"/>
+      </w:rPr>
+    </w:lvl>
+    <w:lvl w:ilvl="2" w:tplc="04130005" w:tentative="1">
+      <w:start w:val="1"/>
+      <w:numFmt w:val="bullet"/>
+      <w:lvlText w:val=""/>
+      <w:lvlJc w:val="left"/>
+      <w:pPr>
+        <w:ind w:left="2160" w:hanging="360"/>
+      </w:pPr>
+      <w:rPr>
+        <w:rFonts w:ascii="Wingdings" w:hAnsi="Wingdings" w:hint="default"/>
+      </w:rPr>
+    </w:lvl>
+    <w:lvl w:ilvl="3" w:tplc="04130001" w:tentative="1">
+      <w:start w:val="1"/>
+      <w:numFmt w:val="bullet"/>
+      <w:lvlText w:val=""/>
+      <w:lvlJc w:val="left"/>
+      <w:pPr>
+        <w:ind w:left="2880" w:hanging="360"/>
+      </w:pPr>
+      <w:rPr>
+        <w:rFonts w:ascii="Symbol" w:hAnsi="Symbol" w:hint="default"/>
+      </w:rPr>
+    </w:lvl>
+    <w:lvl w:ilvl="4" w:tplc="04130003" w:tentative="1">
+      <w:start w:val="1"/>
+      <w:numFmt w:val="bullet"/>
+      <w:lvlText w:val="o"/>
+      <w:lvlJc w:val="left"/>
+      <w:pPr>
+        <w:ind w:left="3600" w:hanging="360"/>
+      </w:pPr>
+      <w:rPr>
+        <w:rFonts w:ascii="Courier New" w:hAnsi="Courier New" w:cs="Courier New" w:hint="default"/>
+      </w:rPr>
+    </w:lvl>
+    <w:lvl w:ilvl="5" w:tplc="04130005" w:tentative="1">
+      <w:start w:val="1"/>
+      <w:numFmt w:val="bullet"/>
+      <w:lvlText w:val=""/>
+      <w:lvlJc w:val="left"/>
+      <w:pPr>
+        <w:ind w:left="4320" w:hanging="360"/>
+      </w:pPr>
+      <w:rPr>
+        <w:rFonts w:ascii="Wingdings" w:hAnsi="Wingdings" w:hint="default"/>
+      </w:rPr>
+    </w:lvl>
+    <w:lvl w:ilvl="6" w:tplc="04130001" w:tentative="1">
+      <w:start w:val="1"/>
+      <w:numFmt w:val="bullet"/>
+      <w:lvlText w:val=""/>
+      <w:lvlJc w:val="left"/>
+      <w:pPr>
+        <w:ind w:left="5040" w:hanging="360"/>
+      </w:pPr>
+      <w:rPr>
+        <w:rFonts w:ascii="Symbol" w:hAnsi="Symbol" w:hint="default"/>
+      </w:rPr>
+    </w:lvl>
+    <w:lvl w:ilvl="7" w:tplc="04130003" w:tentative="1">
+      <w:start w:val="1"/>
+      <w:numFmt w:val="bullet"/>
+      <w:lvlText w:val="o"/>
+      <w:lvlJc w:val="left"/>
+      <w:pPr>
+        <w:ind w:left="5760" w:hanging="360"/>
+      </w:pPr>
+      <w:rPr>
+        <w:rFonts w:ascii="Courier New" w:hAnsi="Courier New" w:cs="Courier New" w:hint="default"/>
+      </w:rPr>
+    </w:lvl>
+    <w:lvl w:ilvl="8" w:tplc="04130005" w:tentative="1">
+      <w:start w:val="1"/>
+      <w:numFmt w:val="bullet"/>
+      <w:lvlText w:val=""/>
+      <w:lvlJc w:val="left"/>
+      <w:pPr>
+        <w:ind w:left="6480" w:hanging="360"/>
+      </w:pPr>
+      <w:rPr>
+        <w:rFonts w:ascii="Wingdings" w:hAnsi="Wingdings" w:hint="default"/>
+      </w:rPr>
+    </w:lvl>
+  </w:abstractNum>
+  <w:num w:numId="1">
+    <w:abstractNumId w:val="1"/>
+  </w:num>
+  <w:num w:numId="2">
+    <w:abstractNumId w:val="0"/>
+  </w:num>
+</w:numbering>
 </file>
 
 <file path=word/styles.xml><?xml version="1.0" encoding="utf-8"?>
@@ -966,6 +1587,17 @@
       <w:szCs w:val="24"/>
     </w:rPr>
   </w:style>
+  <w:style w:type="character" w:styleId="Hyperlink">
+    <w:name w:val="Hyperlink"/>
+    <w:basedOn w:val="Standaardalinea-lettertype"/>
+    <w:uiPriority w:val="99"/>
+    <w:unhideWhenUsed/>
+    <w:rsid w:val="00625BFC"/>
+    <w:rPr>
+      <w:color w:val="0563C1" w:themeColor="hyperlink"/>
+      <w:u w:val="single"/>
+    </w:rPr>
+  </w:style>
 </w:styles>
 </file>
 

</xml_diff>

<commit_message>
Definition of Done toegevoegd
</commit_message>
<xml_diff>
--- a/Portfolio LU1 Ontwerp Relationele Datapersistentie 22INF1A-5.docx
+++ b/Portfolio LU1 Ontwerp Relationele Datapersistentie 22INF1A-5.docx
@@ -293,6 +293,109 @@
       <w:pPr>
         <w:spacing w:after="0" w:line="276" w:lineRule="auto"/>
         <w:rPr>
+          <w:rStyle w:val="Kop3Char"/>
+        </w:rPr>
+      </w:pPr>
+      <w:r>
+        <w:rPr>
+          <w:rStyle w:val="Kop3Char"/>
+        </w:rPr>
+        <w:t>4</w:t>
+      </w:r>
+      <w:r>
+        <w:rPr>
+          <w:rStyle w:val="Kop3Char"/>
+        </w:rPr>
+        <w:t xml:space="preserve">. </w:t>
+      </w:r>
+      <w:r>
+        <w:rPr>
+          <w:rStyle w:val="Kop3Char"/>
+        </w:rPr>
+        <w:t xml:space="preserve">Definition of </w:t>
+      </w:r>
+      <w:proofErr w:type="spellStart"/>
+      <w:r>
+        <w:rPr>
+          <w:rStyle w:val="Kop3Char"/>
+        </w:rPr>
+        <w:t>Done</w:t>
+      </w:r>
+      <w:proofErr w:type="spellEnd"/>
+      <w:r>
+        <w:rPr>
+          <w:rStyle w:val="Kop3Char"/>
+        </w:rPr>
+        <w:t xml:space="preserve"> Datapersistentie</w:t>
+      </w:r>
+    </w:p>
+    <w:p>
+      <w:pPr>
+        <w:rPr>
+          <w:rStyle w:val="Kop3Char"/>
+          <w:rFonts w:asciiTheme="minorHAnsi" w:hAnsiTheme="minorHAnsi" w:cstheme="minorHAnsi"/>
+          <w:color w:val="auto"/>
+          <w:sz w:val="22"/>
+          <w:szCs w:val="22"/>
+        </w:rPr>
+      </w:pPr>
+      <w:r>
+        <w:rPr>
+          <w:rStyle w:val="Kop3Char"/>
+          <w:rFonts w:asciiTheme="minorHAnsi" w:hAnsiTheme="minorHAnsi" w:cstheme="minorHAnsi"/>
+          <w:color w:val="auto"/>
+          <w:sz w:val="22"/>
+          <w:szCs w:val="22"/>
+        </w:rPr>
+        <w:t xml:space="preserve">De database is af als </w:t>
+      </w:r>
+      <w:r>
+        <w:rPr>
+          <w:rStyle w:val="Kop3Char"/>
+          <w:rFonts w:asciiTheme="minorHAnsi" w:hAnsiTheme="minorHAnsi" w:cstheme="minorHAnsi"/>
+          <w:color w:val="auto"/>
+          <w:sz w:val="22"/>
+          <w:szCs w:val="22"/>
+        </w:rPr>
+        <w:t xml:space="preserve">de opbouw van het ERD, RM en DDL overeenkomst en de DML werkt met de dummy data. In de DML moeten enkele </w:t>
+      </w:r>
+      <w:proofErr w:type="spellStart"/>
+      <w:r>
+        <w:rPr>
+          <w:rStyle w:val="Kop3Char"/>
+          <w:rFonts w:asciiTheme="minorHAnsi" w:hAnsiTheme="minorHAnsi" w:cstheme="minorHAnsi"/>
+          <w:color w:val="auto"/>
+          <w:sz w:val="22"/>
+          <w:szCs w:val="22"/>
+        </w:rPr>
+        <w:t>stored</w:t>
+      </w:r>
+      <w:proofErr w:type="spellEnd"/>
+      <w:r>
+        <w:rPr>
+          <w:rStyle w:val="Kop3Char"/>
+          <w:rFonts w:asciiTheme="minorHAnsi" w:hAnsiTheme="minorHAnsi" w:cstheme="minorHAnsi"/>
+          <w:color w:val="auto"/>
+          <w:sz w:val="22"/>
+          <w:szCs w:val="22"/>
+        </w:rPr>
+        <w:t xml:space="preserve"> procedures, events en triggers en bij de DCL views voor beperkingen per user. </w:t>
+      </w:r>
+      <w:bookmarkStart w:id="0" w:name="_GoBack"/>
+      <w:bookmarkEnd w:id="0"/>
+    </w:p>
+    <w:p>
+      <w:pPr>
+        <w:spacing w:after="0" w:line="276" w:lineRule="auto"/>
+        <w:rPr>
+          <w:rStyle w:val="Kop3Char"/>
+        </w:rPr>
+      </w:pPr>
+    </w:p>
+    <w:p>
+      <w:pPr>
+        <w:spacing w:after="0" w:line="276" w:lineRule="auto"/>
+        <w:rPr>
           <w:b/>
           <w:lang w:val="en-GB"/>
         </w:rPr>
@@ -302,14 +405,7 @@
           <w:rStyle w:val="Kop3Char"/>
           <w:lang w:val="en-GB"/>
         </w:rPr>
-        <w:t>4</w:t>
-      </w:r>
-      <w:r>
-        <w:rPr>
-          <w:rStyle w:val="Kop3Char"/>
-          <w:lang w:val="en-GB"/>
-        </w:rPr>
-        <w:t xml:space="preserve">. </w:t>
+        <w:t>5.</w:t>
       </w:r>
       <w:r>
         <w:rPr>
@@ -552,6 +648,133 @@
         <w:rPr>
           <w:b/>
         </w:rPr>
+        <w:t>particulier</w:t>
+      </w:r>
+    </w:p>
+    <w:p>
+      <w:pPr>
+        <w:spacing w:after="0" w:line="276" w:lineRule="auto"/>
+      </w:pPr>
+      <w:r>
+        <w:t>---&gt; P1. Ik wil al mijn parkeersessies zien</w:t>
+      </w:r>
+    </w:p>
+    <w:p>
+      <w:pPr>
+        <w:spacing w:after="0" w:line="276" w:lineRule="auto"/>
+      </w:pPr>
+      <w:r>
+        <w:t>P2. Ik wil mijn adres wijzigen</w:t>
+      </w:r>
+    </w:p>
+    <w:p>
+      <w:pPr>
+        <w:spacing w:after="0" w:line="276" w:lineRule="auto"/>
+      </w:pPr>
+      <w:r>
+        <w:lastRenderedPageBreak/>
+        <w:t>---&gt; P3. Ik wil mijn account verwijderen</w:t>
+      </w:r>
+    </w:p>
+    <w:p>
+      <w:pPr>
+        <w:spacing w:after="0" w:line="276" w:lineRule="auto"/>
+      </w:pPr>
+    </w:p>
+    <w:p>
+      <w:pPr>
+        <w:spacing w:after="0" w:line="276" w:lineRule="auto"/>
+        <w:rPr>
+          <w:b/>
+        </w:rPr>
+      </w:pPr>
+      <w:r>
+        <w:rPr>
+          <w:b/>
+        </w:rPr>
+        <w:t>User-</w:t>
+      </w:r>
+      <w:proofErr w:type="spellStart"/>
+      <w:r>
+        <w:rPr>
+          <w:b/>
+        </w:rPr>
+        <w:t>stories</w:t>
+      </w:r>
+      <w:proofErr w:type="spellEnd"/>
+      <w:r>
+        <w:rPr>
+          <w:b/>
+        </w:rPr>
+        <w:t xml:space="preserve"> </w:t>
+      </w:r>
+      <w:r>
+        <w:rPr>
+          <w:b/>
+        </w:rPr>
+        <w:t>bedrijf</w:t>
+      </w:r>
+    </w:p>
+    <w:p>
+      <w:pPr>
+        <w:spacing w:after="0" w:line="276" w:lineRule="auto"/>
+      </w:pPr>
+      <w:r>
+        <w:t>B1. Ik wil de parkeerkosten zien voor reserveringsnummer 2</w:t>
+      </w:r>
+    </w:p>
+    <w:p>
+      <w:pPr>
+        <w:spacing w:after="0" w:line="276" w:lineRule="auto"/>
+      </w:pPr>
+      <w:r>
+        <w:t>B2. Ik wil de factuur ophalen voor factuurnummer 2 inclusief de parkeerkosten</w:t>
+      </w:r>
+    </w:p>
+    <w:p>
+      <w:pPr>
+        <w:spacing w:after="0" w:line="276" w:lineRule="auto"/>
+      </w:pPr>
+      <w:r>
+        <w:t>---&gt; B3. Ik wil een overzicht met alle NAW-gegevens van alle medewerkers die PPP gebruiken</w:t>
+      </w:r>
+    </w:p>
+    <w:p>
+      <w:pPr>
+        <w:spacing w:after="0" w:line="276" w:lineRule="auto"/>
+      </w:pPr>
+    </w:p>
+    <w:p>
+      <w:pPr>
+        <w:spacing w:after="0" w:line="276" w:lineRule="auto"/>
+        <w:rPr>
+          <w:b/>
+        </w:rPr>
+      </w:pPr>
+      <w:r>
+        <w:rPr>
+          <w:b/>
+        </w:rPr>
+        <w:t>User-</w:t>
+      </w:r>
+      <w:proofErr w:type="spellStart"/>
+      <w:r>
+        <w:rPr>
+          <w:b/>
+        </w:rPr>
+        <w:t>stories</w:t>
+      </w:r>
+      <w:proofErr w:type="spellEnd"/>
+      <w:r>
+        <w:rPr>
+          <w:b/>
+        </w:rPr>
+        <w:t xml:space="preserve"> </w:t>
+      </w:r>
+      <w:r>
+        <w:rPr>
+          <w:b/>
+        </w:rPr>
         <w:t>medewerker</w:t>
       </w:r>
     </w:p>
@@ -643,131 +866,8 @@
       <w:pPr>
         <w:spacing w:after="0" w:line="276" w:lineRule="auto"/>
         <w:rPr>
-          <w:b/>
-        </w:rPr>
-      </w:pPr>
-      <w:r>
-        <w:rPr>
-          <w:b/>
-        </w:rPr>
-        <w:t>User-</w:t>
-      </w:r>
-      <w:proofErr w:type="spellStart"/>
-      <w:r>
-        <w:rPr>
-          <w:b/>
-        </w:rPr>
-        <w:t>stories</w:t>
-      </w:r>
-      <w:proofErr w:type="spellEnd"/>
-      <w:r>
-        <w:rPr>
-          <w:b/>
-        </w:rPr>
-        <w:t xml:space="preserve"> </w:t>
-      </w:r>
-      <w:r>
-        <w:rPr>
-          <w:b/>
-        </w:rPr>
-        <w:t>bedrijf</w:t>
-      </w:r>
-    </w:p>
-    <w:p>
-      <w:pPr>
-        <w:spacing w:after="0" w:line="276" w:lineRule="auto"/>
-      </w:pPr>
-      <w:r>
-        <w:t>B1. Ik wil de parkeerkosten zien voor reserveringsnummer 2</w:t>
-      </w:r>
-    </w:p>
-    <w:p>
-      <w:pPr>
-        <w:spacing w:after="0" w:line="276" w:lineRule="auto"/>
-      </w:pPr>
-      <w:r>
-        <w:t>B2. Ik wil de factuur ophalen voor factuurnummer 2 inclusief de parkeerkosten</w:t>
-      </w:r>
-    </w:p>
-    <w:p>
-      <w:pPr>
-        <w:spacing w:after="0" w:line="276" w:lineRule="auto"/>
-      </w:pPr>
-      <w:r>
-        <w:t>---&gt; B3. Ik wil een overzicht met alle NAW-gegevens van alle medewerkers die PPP gebruiken</w:t>
-      </w:r>
-    </w:p>
-    <w:p>
-      <w:pPr>
-        <w:spacing w:after="0" w:line="276" w:lineRule="auto"/>
-      </w:pPr>
-    </w:p>
-    <w:p>
-      <w:pPr>
-        <w:spacing w:after="0" w:line="276" w:lineRule="auto"/>
-        <w:rPr>
-          <w:b/>
-        </w:rPr>
-      </w:pPr>
-      <w:r>
-        <w:rPr>
-          <w:b/>
-        </w:rPr>
-        <w:t>User-</w:t>
-      </w:r>
-      <w:proofErr w:type="spellStart"/>
-      <w:r>
-        <w:rPr>
-          <w:b/>
-        </w:rPr>
-        <w:t>stories</w:t>
-      </w:r>
-      <w:proofErr w:type="spellEnd"/>
-      <w:r>
-        <w:rPr>
-          <w:b/>
-        </w:rPr>
-        <w:t xml:space="preserve"> </w:t>
-      </w:r>
-      <w:r>
-        <w:rPr>
-          <w:b/>
-        </w:rPr>
-        <w:t>gebruiker</w:t>
-      </w:r>
-    </w:p>
-    <w:p>
-      <w:pPr>
-        <w:spacing w:after="0" w:line="276" w:lineRule="auto"/>
-      </w:pPr>
-      <w:r>
-        <w:t>---&gt; G1. Ik wil al mijn parkeersessies zien</w:t>
-      </w:r>
-    </w:p>
-    <w:p>
-      <w:pPr>
-        <w:spacing w:after="0" w:line="276" w:lineRule="auto"/>
-      </w:pPr>
-      <w:r>
-        <w:t>G2. Ik wil mijn adres wijzigen</w:t>
-      </w:r>
-    </w:p>
-    <w:p>
-      <w:pPr>
-        <w:spacing w:after="0" w:line="276" w:lineRule="auto"/>
-      </w:pPr>
-      <w:r>
-        <w:t>---&gt; G3. Ik wil mijn account verwijderen</w:t>
-      </w:r>
-    </w:p>
-    <w:p>
-      <w:pPr>
-        <w:spacing w:after="0" w:line="276" w:lineRule="auto"/>
-      </w:pPr>
-    </w:p>
-    <w:p>
-      <w:pPr>
-        <w:spacing w:after="0" w:line="276" w:lineRule="auto"/>
+          <w:lang w:val="en-GB"/>
+        </w:rPr>
       </w:pPr>
     </w:p>
     <w:p>
@@ -798,8 +898,6 @@
         </w:rPr>
         <w:t>[…]</w:t>
       </w:r>
-      <w:bookmarkStart w:id="0" w:name="_GoBack"/>
-      <w:bookmarkEnd w:id="0"/>
     </w:p>
     <w:p>
       <w:pPr>

</xml_diff>

<commit_message>
aanvulling op user permissions
</commit_message>
<xml_diff>
--- a/Portfolio LU1 Ontwerp Relationele Datapersistentie 22INF1A-5.docx
+++ b/Portfolio LU1 Ontwerp Relationele Datapersistentie 22INF1A-5.docx
@@ -103,19 +103,11 @@
         </w:rPr>
         <w:t xml:space="preserve">ons fictieve bedrijf </w:t>
       </w:r>
-      <w:proofErr w:type="spellStart"/>
-      <w:r>
-        <w:rPr>
-          <w:rFonts w:asciiTheme="majorHAnsi" w:hAnsiTheme="majorHAnsi" w:cstheme="majorHAnsi"/>
-        </w:rPr>
-        <w:t>PinPointParking</w:t>
-      </w:r>
-      <w:proofErr w:type="spellEnd"/>
-      <w:r>
-        <w:rPr>
-          <w:rFonts w:asciiTheme="majorHAnsi" w:hAnsiTheme="majorHAnsi" w:cstheme="majorHAnsi"/>
-        </w:rPr>
-        <w:t xml:space="preserve">. </w:t>
+      <w:r>
+        <w:rPr>
+          <w:rFonts w:asciiTheme="majorHAnsi" w:hAnsiTheme="majorHAnsi" w:cstheme="majorHAnsi"/>
+        </w:rPr>
+        <w:t xml:space="preserve">PinPointParking. </w:t>
       </w:r>
       <w:r>
         <w:rPr>
@@ -149,21 +141,7 @@
         <w:rPr>
           <w:rFonts w:asciiTheme="majorHAnsi" w:hAnsiTheme="majorHAnsi" w:cstheme="majorHAnsi"/>
         </w:rPr>
-        <w:t>Voor het opstellen en aanpassen van de .</w:t>
-      </w:r>
-      <w:proofErr w:type="spellStart"/>
-      <w:r>
-        <w:rPr>
-          <w:rFonts w:asciiTheme="majorHAnsi" w:hAnsiTheme="majorHAnsi" w:cstheme="majorHAnsi"/>
-        </w:rPr>
-        <w:t>sql</w:t>
-      </w:r>
-      <w:proofErr w:type="spellEnd"/>
-      <w:r>
-        <w:rPr>
-          <w:rFonts w:asciiTheme="majorHAnsi" w:hAnsiTheme="majorHAnsi" w:cstheme="majorHAnsi"/>
-        </w:rPr>
-        <w:t xml:space="preserve"> files hebben we gebruikgemaakt van </w:t>
+        <w:t xml:space="preserve">Voor het opstellen en aanpassen van de .sql files hebben we gebruikgemaakt van </w:t>
       </w:r>
       <w:r>
         <w:rPr>
@@ -207,39 +185,17 @@
         </w:rPr>
         <w:t xml:space="preserve">hebben we </w:t>
       </w:r>
-      <w:proofErr w:type="spellStart"/>
-      <w:r>
-        <w:rPr>
-          <w:rFonts w:asciiTheme="majorHAnsi" w:hAnsiTheme="majorHAnsi" w:cstheme="majorHAnsi"/>
-        </w:rPr>
-        <w:t>Github</w:t>
-      </w:r>
-      <w:proofErr w:type="spellEnd"/>
-      <w:r>
-        <w:rPr>
-          <w:rFonts w:asciiTheme="majorHAnsi" w:hAnsiTheme="majorHAnsi" w:cstheme="majorHAnsi"/>
-        </w:rPr>
-        <w:t xml:space="preserve"> </w:t>
-      </w:r>
-      <w:r>
-        <w:rPr>
-          <w:rFonts w:asciiTheme="majorHAnsi" w:hAnsiTheme="majorHAnsi" w:cstheme="majorHAnsi"/>
-        </w:rPr>
-        <w:t xml:space="preserve">gebruikt, de </w:t>
-      </w:r>
-      <w:proofErr w:type="spellStart"/>
-      <w:r>
-        <w:rPr>
-          <w:rFonts w:asciiTheme="majorHAnsi" w:hAnsiTheme="majorHAnsi" w:cstheme="majorHAnsi"/>
-        </w:rPr>
-        <w:t>repository</w:t>
-      </w:r>
-      <w:proofErr w:type="spellEnd"/>
-      <w:r>
-        <w:rPr>
-          <w:rFonts w:asciiTheme="majorHAnsi" w:hAnsiTheme="majorHAnsi" w:cstheme="majorHAnsi"/>
-        </w:rPr>
-        <w:t xml:space="preserve"> is te vinden op </w:t>
+      <w:r>
+        <w:rPr>
+          <w:rFonts w:asciiTheme="majorHAnsi" w:hAnsiTheme="majorHAnsi" w:cstheme="majorHAnsi"/>
+        </w:rPr>
+        <w:t xml:space="preserve">Github </w:t>
+      </w:r>
+      <w:r>
+        <w:rPr>
+          <w:rFonts w:asciiTheme="majorHAnsi" w:hAnsiTheme="majorHAnsi" w:cstheme="majorHAnsi"/>
+        </w:rPr>
+        <w:t xml:space="preserve">gebruikt, de repository is te vinden op </w:t>
       </w:r>
       <w:hyperlink r:id="rId5" w:history="1">
         <w:r>
@@ -475,8 +431,6 @@
         </w:rPr>
         <w:t>Acceptatiecriteria</w:t>
       </w:r>
-      <w:bookmarkStart w:id="0" w:name="_GoBack"/>
-      <w:bookmarkEnd w:id="0"/>
       <w:r>
         <w:rPr>
           <w:b/>
@@ -497,23 +451,7 @@
           <w:rFonts w:asciiTheme="majorHAnsi" w:hAnsiTheme="majorHAnsi" w:cstheme="majorHAnsi"/>
           <w:color w:val="00B0F0"/>
         </w:rPr>
-        <w:t xml:space="preserve">Definition of </w:t>
-      </w:r>
-      <w:proofErr w:type="spellStart"/>
-      <w:r>
-        <w:rPr>
-          <w:rFonts w:asciiTheme="majorHAnsi" w:hAnsiTheme="majorHAnsi" w:cstheme="majorHAnsi"/>
-          <w:color w:val="00B0F0"/>
-        </w:rPr>
-        <w:t>Done</w:t>
-      </w:r>
-      <w:proofErr w:type="spellEnd"/>
-      <w:r>
-        <w:rPr>
-          <w:rFonts w:asciiTheme="majorHAnsi" w:hAnsiTheme="majorHAnsi" w:cstheme="majorHAnsi"/>
-          <w:color w:val="00B0F0"/>
-        </w:rPr>
-        <w:t xml:space="preserve"> Datapersistentie</w:t>
+        <w:t>Definition of Done Datapersistentie</w:t>
       </w:r>
     </w:p>
     <w:p>
@@ -535,29 +473,7 @@
           <w:sz w:val="22"/>
           <w:szCs w:val="22"/>
         </w:rPr>
-        <w:t xml:space="preserve">Dit onderdeel van </w:t>
-      </w:r>
-      <w:proofErr w:type="spellStart"/>
-      <w:r>
-        <w:rPr>
-          <w:rStyle w:val="Kop3Char"/>
-          <w:rFonts w:cstheme="majorHAnsi"/>
-          <w:color w:val="auto"/>
-          <w:sz w:val="22"/>
-          <w:szCs w:val="22"/>
-        </w:rPr>
-        <w:t>PinPointParking</w:t>
-      </w:r>
-      <w:proofErr w:type="spellEnd"/>
-      <w:r>
-        <w:rPr>
-          <w:rStyle w:val="Kop3Char"/>
-          <w:rFonts w:cstheme="majorHAnsi"/>
-          <w:color w:val="auto"/>
-          <w:sz w:val="22"/>
-          <w:szCs w:val="22"/>
-        </w:rPr>
-        <w:t xml:space="preserve"> </w:t>
+        <w:t xml:space="preserve">Dit onderdeel van PinPointParking </w:t>
       </w:r>
       <w:r>
         <w:rPr>
@@ -644,17 +560,37 @@
           <w:sz w:val="22"/>
           <w:szCs w:val="22"/>
         </w:rPr>
-        <w:t xml:space="preserve"> in kaart brengt</w:t>
-      </w:r>
-      <w:r>
-        <w:rPr>
-          <w:rStyle w:val="Kop3Char"/>
-          <w:rFonts w:cstheme="majorHAnsi"/>
-          <w:color w:val="auto"/>
-          <w:sz w:val="22"/>
-          <w:szCs w:val="22"/>
-        </w:rPr>
-        <w:t>.</w:t>
+        <w:t xml:space="preserve"> in kaart </w:t>
+      </w:r>
+      <w:r>
+        <w:rPr>
+          <w:rStyle w:val="Kop3Char"/>
+          <w:rFonts w:cstheme="majorHAnsi"/>
+          <w:color w:val="auto"/>
+          <w:sz w:val="22"/>
+          <w:szCs w:val="22"/>
+        </w:rPr>
+        <w:t>ge</w:t>
+      </w:r>
+      <w:r>
+        <w:rPr>
+          <w:rStyle w:val="Kop3Char"/>
+          <w:rFonts w:cstheme="majorHAnsi"/>
+          <w:color w:val="auto"/>
+          <w:sz w:val="22"/>
+          <w:szCs w:val="22"/>
+        </w:rPr>
+        <w:t>br</w:t>
+      </w:r>
+      <w:r>
+        <w:rPr>
+          <w:rStyle w:val="Kop3Char"/>
+          <w:rFonts w:cstheme="majorHAnsi"/>
+          <w:color w:val="auto"/>
+          <w:sz w:val="22"/>
+          <w:szCs w:val="22"/>
+        </w:rPr>
+        <w:t>acht zijn.</w:t>
       </w:r>
     </w:p>
     <w:p>
@@ -681,27 +617,27 @@
           <w:sz w:val="22"/>
           <w:szCs w:val="22"/>
         </w:rPr>
-        <w:t>d</w:t>
-      </w:r>
-      <w:r>
-        <w:rPr>
-          <w:rStyle w:val="Kop3Char"/>
-          <w:rFonts w:cstheme="majorHAnsi"/>
-          <w:color w:val="auto"/>
-          <w:sz w:val="22"/>
-          <w:szCs w:val="22"/>
-        </w:rPr>
-        <w:t xml:space="preserve">e omzetting </w:t>
-      </w:r>
-      <w:r>
-        <w:rPr>
-          <w:rStyle w:val="Kop3Char"/>
-          <w:rFonts w:cstheme="majorHAnsi"/>
-          <w:color w:val="auto"/>
-          <w:sz w:val="22"/>
-          <w:szCs w:val="22"/>
-        </w:rPr>
-        <w:t xml:space="preserve">van ERD </w:t>
+        <w:t>de</w:t>
+      </w:r>
+      <w:r>
+        <w:rPr>
+          <w:rStyle w:val="Kop3Char"/>
+          <w:rFonts w:cstheme="majorHAnsi"/>
+          <w:color w:val="auto"/>
+          <w:sz w:val="22"/>
+          <w:szCs w:val="22"/>
+        </w:rPr>
+        <w:t xml:space="preserve"> ERD </w:t>
+      </w:r>
+      <w:r>
+        <w:rPr>
+          <w:rStyle w:val="Kop3Char"/>
+          <w:rFonts w:cstheme="majorHAnsi"/>
+          <w:color w:val="auto"/>
+          <w:sz w:val="22"/>
+          <w:szCs w:val="22"/>
+        </w:rPr>
+        <w:t xml:space="preserve">goed omgezet is </w:t>
       </w:r>
       <w:r>
         <w:rPr>
@@ -721,27 +657,7 @@
           <w:sz w:val="22"/>
           <w:szCs w:val="22"/>
         </w:rPr>
-        <w:t xml:space="preserve"> het Relationeel Model goed in </w:t>
-      </w:r>
-      <w:r>
-        <w:rPr>
-          <w:rStyle w:val="Kop3Char"/>
-          <w:rFonts w:cstheme="majorHAnsi"/>
-          <w:color w:val="auto"/>
-          <w:sz w:val="22"/>
-          <w:szCs w:val="22"/>
-        </w:rPr>
-        <w:t>elkaar overgaan.</w:t>
-      </w:r>
-      <w:r>
-        <w:rPr>
-          <w:rStyle w:val="Kop3Char"/>
-          <w:rFonts w:cstheme="majorHAnsi"/>
-          <w:color w:val="auto"/>
-          <w:sz w:val="22"/>
-          <w:szCs w:val="22"/>
-        </w:rPr>
-        <w:t xml:space="preserve"> </w:t>
+        <w:t xml:space="preserve"> het Relationeel Model.</w:t>
       </w:r>
     </w:p>
     <w:p>
@@ -768,17 +684,27 @@
           <w:sz w:val="22"/>
           <w:szCs w:val="22"/>
         </w:rPr>
-        <w:t xml:space="preserve">de omzetting van het Relationeel Model </w:t>
-      </w:r>
-      <w:r>
-        <w:rPr>
-          <w:rStyle w:val="Kop3Char"/>
-          <w:rFonts w:cstheme="majorHAnsi"/>
-          <w:color w:val="auto"/>
-          <w:sz w:val="22"/>
-          <w:szCs w:val="22"/>
-        </w:rPr>
-        <w:t xml:space="preserve">en </w:t>
+        <w:t xml:space="preserve">het Relationeel Model </w:t>
+      </w:r>
+      <w:r>
+        <w:rPr>
+          <w:rStyle w:val="Kop3Char"/>
+          <w:rFonts w:cstheme="majorHAnsi"/>
+          <w:color w:val="auto"/>
+          <w:sz w:val="22"/>
+          <w:szCs w:val="22"/>
+        </w:rPr>
+        <w:t>goed is omgezet naar</w:t>
+      </w:r>
+      <w:r>
+        <w:rPr>
+          <w:rStyle w:val="Kop3Char"/>
+          <w:rFonts w:cstheme="majorHAnsi"/>
+          <w:color w:val="auto"/>
+          <w:sz w:val="22"/>
+          <w:szCs w:val="22"/>
+        </w:rPr>
+        <w:t xml:space="preserve"> </w:t>
       </w:r>
       <w:r>
         <w:rPr>
@@ -808,7 +734,7 @@
           <w:sz w:val="22"/>
           <w:szCs w:val="22"/>
         </w:rPr>
-        <w:t xml:space="preserve"> goed in elkaar overgaan.</w:t>
+        <w:t>.</w:t>
       </w:r>
     </w:p>
     <w:p>
@@ -835,28 +761,17 @@
           <w:sz w:val="22"/>
           <w:szCs w:val="22"/>
         </w:rPr>
-        <w:t>De</w:t>
-      </w:r>
-      <w:r>
-        <w:rPr>
-          <w:rStyle w:val="Kop3Char"/>
-          <w:rFonts w:cstheme="majorHAnsi"/>
-          <w:color w:val="auto"/>
-          <w:sz w:val="22"/>
-          <w:szCs w:val="22"/>
-        </w:rPr>
-        <w:t xml:space="preserve"> </w:t>
-      </w:r>
-      <w:proofErr w:type="spellStart"/>
-      <w:r>
-        <w:rPr>
-          <w:rStyle w:val="Kop3Char"/>
-          <w:rFonts w:cstheme="majorHAnsi"/>
-          <w:color w:val="auto"/>
-          <w:sz w:val="22"/>
-          <w:szCs w:val="22"/>
-        </w:rPr>
-        <w:t>referenti</w:t>
+        <w:t>de r</w:t>
+      </w:r>
+      <w:r>
+        <w:rPr>
+          <w:rStyle w:val="Kop3Char"/>
+          <w:rFonts w:cstheme="majorHAnsi"/>
+          <w:color w:val="auto"/>
+          <w:sz w:val="22"/>
+          <w:szCs w:val="22"/>
+        </w:rPr>
+        <w:t>eferenti</w:t>
       </w:r>
       <w:r>
         <w:rPr>
@@ -876,18 +791,7 @@
           <w:sz w:val="22"/>
           <w:szCs w:val="22"/>
         </w:rPr>
-        <w:t>le</w:t>
-      </w:r>
-      <w:proofErr w:type="spellEnd"/>
-      <w:r>
-        <w:rPr>
-          <w:rStyle w:val="Kop3Char"/>
-          <w:rFonts w:cstheme="majorHAnsi"/>
-          <w:color w:val="auto"/>
-          <w:sz w:val="22"/>
-          <w:szCs w:val="22"/>
-        </w:rPr>
-        <w:t xml:space="preserve"> integriteit goed </w:t>
+        <w:t xml:space="preserve">le integriteit goed </w:t>
       </w:r>
       <w:r>
         <w:rPr>
@@ -1034,17 +938,17 @@
           <w:sz w:val="22"/>
           <w:szCs w:val="22"/>
         </w:rPr>
-        <w:t>d</w:t>
-      </w:r>
-      <w:r>
-        <w:rPr>
-          <w:rStyle w:val="Kop3Char"/>
-          <w:rFonts w:cstheme="majorHAnsi"/>
-          <w:color w:val="auto"/>
-          <w:sz w:val="22"/>
-          <w:szCs w:val="22"/>
-        </w:rPr>
-        <w:t xml:space="preserve">e DCL </w:t>
+        <w:t>met</w:t>
+      </w:r>
+      <w:r>
+        <w:rPr>
+          <w:rStyle w:val="Kop3Char"/>
+          <w:rFonts w:cstheme="majorHAnsi"/>
+          <w:color w:val="auto"/>
+          <w:sz w:val="22"/>
+          <w:szCs w:val="22"/>
+        </w:rPr>
+        <w:t xml:space="preserve"> DCL </w:t>
       </w:r>
       <w:r>
         <w:rPr>
@@ -1056,27 +960,55 @@
         </w:rPr>
         <w:t xml:space="preserve">users </w:t>
       </w:r>
-      <w:proofErr w:type="spellStart"/>
-      <w:r>
-        <w:rPr>
-          <w:rStyle w:val="Kop3Char"/>
-          <w:rFonts w:cstheme="majorHAnsi"/>
-          <w:color w:val="auto"/>
-          <w:sz w:val="22"/>
-          <w:szCs w:val="22"/>
-        </w:rPr>
-        <w:t>db_admin</w:t>
-      </w:r>
-      <w:proofErr w:type="spellEnd"/>
-      <w:r>
-        <w:rPr>
-          <w:rStyle w:val="Kop3Char"/>
-          <w:rFonts w:cstheme="majorHAnsi"/>
-          <w:color w:val="auto"/>
-          <w:sz w:val="22"/>
-          <w:szCs w:val="22"/>
-        </w:rPr>
-        <w:t>, Medewerker, Bedrijf en Particulier aanmaakt.</w:t>
+      <w:r>
+        <w:rPr>
+          <w:rStyle w:val="Kop3Char"/>
+          <w:rFonts w:cstheme="majorHAnsi"/>
+          <w:color w:val="auto"/>
+          <w:sz w:val="22"/>
+          <w:szCs w:val="22"/>
+        </w:rPr>
+        <w:t>db_admin, Medewerker, Bedrijf en Particulier aan</w:t>
+      </w:r>
+      <w:r>
+        <w:rPr>
+          <w:rStyle w:val="Kop3Char"/>
+          <w:rFonts w:cstheme="majorHAnsi"/>
+          <w:color w:val="auto"/>
+          <w:sz w:val="22"/>
+          <w:szCs w:val="22"/>
+        </w:rPr>
+        <w:t>ge</w:t>
+      </w:r>
+      <w:r>
+        <w:rPr>
+          <w:rStyle w:val="Kop3Char"/>
+          <w:rFonts w:cstheme="majorHAnsi"/>
+          <w:color w:val="auto"/>
+          <w:sz w:val="22"/>
+          <w:szCs w:val="22"/>
+        </w:rPr>
+        <w:t>maakt</w:t>
+      </w:r>
+      <w:r>
+        <w:rPr>
+          <w:rStyle w:val="Kop3Char"/>
+          <w:rFonts w:cstheme="majorHAnsi"/>
+          <w:color w:val="auto"/>
+          <w:sz w:val="22"/>
+          <w:szCs w:val="22"/>
+        </w:rPr>
+        <w:t xml:space="preserve"> zijn</w:t>
+      </w:r>
+      <w:r>
+        <w:rPr>
+          <w:rStyle w:val="Kop3Char"/>
+          <w:rFonts w:cstheme="majorHAnsi"/>
+          <w:color w:val="auto"/>
+          <w:sz w:val="22"/>
+          <w:szCs w:val="22"/>
+        </w:rPr>
+        <w:t>.</w:t>
       </w:r>
     </w:p>
     <w:p>
@@ -1103,7 +1035,17 @@
           <w:sz w:val="22"/>
           <w:szCs w:val="22"/>
         </w:rPr>
-        <w:t>de DCL wordt gecombineerd met Views</w:t>
+        <w:t>met</w:t>
+      </w:r>
+      <w:r>
+        <w:rPr>
+          <w:rStyle w:val="Kop3Char"/>
+          <w:rFonts w:cstheme="majorHAnsi"/>
+          <w:color w:val="auto"/>
+          <w:sz w:val="22"/>
+          <w:szCs w:val="22"/>
+        </w:rPr>
+        <w:t xml:space="preserve"> DCL wordt gecombineerd met Views</w:t>
       </w:r>
       <w:r>
         <w:rPr>
@@ -1190,29 +1132,57 @@
           <w:sz w:val="22"/>
           <w:szCs w:val="22"/>
         </w:rPr>
-        <w:t xml:space="preserve">de DCL rollen maakt voor meerdere users binnen de groep </w:t>
-      </w:r>
-      <w:proofErr w:type="spellStart"/>
-      <w:r>
-        <w:rPr>
-          <w:rStyle w:val="Kop3Char"/>
-          <w:rFonts w:cstheme="majorHAnsi"/>
-          <w:color w:val="auto"/>
-          <w:sz w:val="22"/>
-          <w:szCs w:val="22"/>
-        </w:rPr>
-        <w:t>db_admin</w:t>
-      </w:r>
-      <w:proofErr w:type="spellEnd"/>
-      <w:r>
-        <w:rPr>
-          <w:rStyle w:val="Kop3Char"/>
-          <w:rFonts w:cstheme="majorHAnsi"/>
-          <w:color w:val="auto"/>
-          <w:sz w:val="22"/>
-          <w:szCs w:val="22"/>
-        </w:rPr>
-        <w:t xml:space="preserve"> en Medewerker.</w:t>
+        <w:t>met</w:t>
+      </w:r>
+      <w:r>
+        <w:rPr>
+          <w:rStyle w:val="Kop3Char"/>
+          <w:rFonts w:cstheme="majorHAnsi"/>
+          <w:color w:val="auto"/>
+          <w:sz w:val="22"/>
+          <w:szCs w:val="22"/>
+        </w:rPr>
+        <w:t xml:space="preserve"> DCL rollen </w:t>
+      </w:r>
+      <w:r>
+        <w:rPr>
+          <w:rStyle w:val="Kop3Char"/>
+          <w:rFonts w:cstheme="majorHAnsi"/>
+          <w:color w:val="auto"/>
+          <w:sz w:val="22"/>
+          <w:szCs w:val="22"/>
+        </w:rPr>
+        <w:t>ge</w:t>
+      </w:r>
+      <w:r>
+        <w:rPr>
+          <w:rStyle w:val="Kop3Char"/>
+          <w:rFonts w:cstheme="majorHAnsi"/>
+          <w:color w:val="auto"/>
+          <w:sz w:val="22"/>
+          <w:szCs w:val="22"/>
+        </w:rPr>
+        <w:t xml:space="preserve">maakt </w:t>
+      </w:r>
+      <w:r>
+        <w:rPr>
+          <w:rStyle w:val="Kop3Char"/>
+          <w:rFonts w:cstheme="majorHAnsi"/>
+          <w:color w:val="auto"/>
+          <w:sz w:val="22"/>
+          <w:szCs w:val="22"/>
+        </w:rPr>
+        <w:t xml:space="preserve">zijn </w:t>
+      </w:r>
+      <w:r>
+        <w:rPr>
+          <w:rStyle w:val="Kop3Char"/>
+          <w:rFonts w:cstheme="majorHAnsi"/>
+          <w:color w:val="auto"/>
+          <w:sz w:val="22"/>
+          <w:szCs w:val="22"/>
+        </w:rPr>
+        <w:t>voor meerdere users binnen de groep db_admin en Medewerker.</w:t>
       </w:r>
     </w:p>
     <w:p>
@@ -1239,29 +1209,27 @@
           <w:sz w:val="22"/>
           <w:szCs w:val="22"/>
         </w:rPr>
-        <w:t xml:space="preserve">de DML worden uitgewerkt via vooraf bepaalde user </w:t>
-      </w:r>
-      <w:proofErr w:type="spellStart"/>
-      <w:r>
-        <w:rPr>
-          <w:rStyle w:val="Kop3Char"/>
-          <w:rFonts w:cstheme="majorHAnsi"/>
-          <w:color w:val="auto"/>
-          <w:sz w:val="22"/>
-          <w:szCs w:val="22"/>
-        </w:rPr>
-        <w:t>stories</w:t>
-      </w:r>
-      <w:proofErr w:type="spellEnd"/>
-      <w:r>
-        <w:rPr>
-          <w:rStyle w:val="Kop3Char"/>
-          <w:rFonts w:cstheme="majorHAnsi"/>
-          <w:color w:val="auto"/>
-          <w:sz w:val="22"/>
-          <w:szCs w:val="22"/>
-        </w:rPr>
-        <w:t>.</w:t>
+        <w:t>met</w:t>
+      </w:r>
+      <w:r>
+        <w:rPr>
+          <w:rStyle w:val="Kop3Char"/>
+          <w:rFonts w:cstheme="majorHAnsi"/>
+          <w:color w:val="auto"/>
+          <w:sz w:val="22"/>
+          <w:szCs w:val="22"/>
+        </w:rPr>
+        <w:t xml:space="preserve"> DML </w:t>
+      </w:r>
+      <w:r>
+        <w:rPr>
+          <w:rStyle w:val="Kop3Char"/>
+          <w:rFonts w:cstheme="majorHAnsi"/>
+          <w:color w:val="auto"/>
+          <w:sz w:val="22"/>
+          <w:szCs w:val="22"/>
+        </w:rPr>
+        <w:t>de vooraf user stories uitgewerkt zijn.</w:t>
       </w:r>
     </w:p>
     <w:p>
@@ -1288,49 +1256,27 @@
           <w:sz w:val="22"/>
           <w:szCs w:val="22"/>
         </w:rPr>
-        <w:t>i</w:t>
-      </w:r>
-      <w:r>
-        <w:rPr>
-          <w:rStyle w:val="Kop3Char"/>
-          <w:rFonts w:cstheme="majorHAnsi"/>
-          <w:color w:val="auto"/>
-          <w:sz w:val="22"/>
-          <w:szCs w:val="22"/>
-        </w:rPr>
-        <w:t xml:space="preserve">n de DML enkele </w:t>
-      </w:r>
-      <w:proofErr w:type="spellStart"/>
-      <w:r>
-        <w:rPr>
-          <w:rStyle w:val="Kop3Char"/>
-          <w:rFonts w:cstheme="majorHAnsi"/>
-          <w:color w:val="auto"/>
-          <w:sz w:val="22"/>
-          <w:szCs w:val="22"/>
-        </w:rPr>
-        <w:t>stored</w:t>
-      </w:r>
-      <w:proofErr w:type="spellEnd"/>
-      <w:r>
-        <w:rPr>
-          <w:rStyle w:val="Kop3Char"/>
-          <w:rFonts w:cstheme="majorHAnsi"/>
-          <w:color w:val="auto"/>
-          <w:sz w:val="22"/>
-          <w:szCs w:val="22"/>
-        </w:rPr>
-        <w:t xml:space="preserve"> procedures </w:t>
-      </w:r>
-      <w:r>
-        <w:rPr>
-          <w:rStyle w:val="Kop3Char"/>
-          <w:rFonts w:cstheme="majorHAnsi"/>
-          <w:color w:val="auto"/>
-          <w:sz w:val="22"/>
-          <w:szCs w:val="22"/>
-        </w:rPr>
-        <w:t xml:space="preserve">staan </w:t>
+        <w:t>met DML enkele Stored P</w:t>
+      </w:r>
+      <w:r>
+        <w:rPr>
+          <w:rStyle w:val="Kop3Char"/>
+          <w:rFonts w:cstheme="majorHAnsi"/>
+          <w:color w:val="auto"/>
+          <w:sz w:val="22"/>
+          <w:szCs w:val="22"/>
+        </w:rPr>
+        <w:t>rocedures</w:t>
+      </w:r>
+      <w:r>
+        <w:rPr>
+          <w:rStyle w:val="Kop3Char"/>
+          <w:rFonts w:cstheme="majorHAnsi"/>
+          <w:color w:val="auto"/>
+          <w:sz w:val="22"/>
+          <w:szCs w:val="22"/>
+        </w:rPr>
+        <w:t xml:space="preserve"> gemaakt zijn </w:t>
       </w:r>
       <w:r>
         <w:rPr>
@@ -1399,7 +1345,7 @@
           <w:szCs w:val="22"/>
           <w:highlight w:val="yellow"/>
         </w:rPr>
-        <w:t>i</w:t>
+        <w:t>met DML E</w:t>
       </w:r>
       <w:r>
         <w:rPr>
@@ -1410,7 +1356,29 @@
           <w:szCs w:val="22"/>
           <w:highlight w:val="yellow"/>
         </w:rPr>
-        <w:t xml:space="preserve">n de DML events staan die </w:t>
+        <w:t xml:space="preserve">vents </w:t>
+      </w:r>
+      <w:r>
+        <w:rPr>
+          <w:rStyle w:val="Kop3Char"/>
+          <w:rFonts w:cstheme="majorHAnsi"/>
+          <w:color w:val="auto"/>
+          <w:sz w:val="22"/>
+          <w:szCs w:val="22"/>
+          <w:highlight w:val="yellow"/>
+        </w:rPr>
+        <w:t xml:space="preserve">gemaakt zijn </w:t>
+      </w:r>
+      <w:r>
+        <w:rPr>
+          <w:rStyle w:val="Kop3Char"/>
+          <w:rFonts w:cstheme="majorHAnsi"/>
+          <w:color w:val="auto"/>
+          <w:sz w:val="22"/>
+          <w:szCs w:val="22"/>
+          <w:highlight w:val="yellow"/>
+        </w:rPr>
+        <w:t xml:space="preserve">die </w:t>
       </w:r>
       <w:r>
         <w:rPr>
@@ -1450,7 +1418,7 @@
           <w:szCs w:val="22"/>
           <w:highlight w:val="yellow"/>
         </w:rPr>
-        <w:t>i</w:t>
+        <w:t>met DML T</w:t>
       </w:r>
       <w:r>
         <w:rPr>
@@ -1461,7 +1429,29 @@
           <w:szCs w:val="22"/>
           <w:highlight w:val="yellow"/>
         </w:rPr>
-        <w:t xml:space="preserve">n de DML triggers staan die blabla </w:t>
+        <w:t xml:space="preserve">riggers </w:t>
+      </w:r>
+      <w:r>
+        <w:rPr>
+          <w:rStyle w:val="Kop3Char"/>
+          <w:rFonts w:cstheme="majorHAnsi"/>
+          <w:color w:val="auto"/>
+          <w:sz w:val="22"/>
+          <w:szCs w:val="22"/>
+          <w:highlight w:val="yellow"/>
+        </w:rPr>
+        <w:t xml:space="preserve">gemaakt zijn </w:t>
+      </w:r>
+      <w:r>
+        <w:rPr>
+          <w:rStyle w:val="Kop3Char"/>
+          <w:rFonts w:cstheme="majorHAnsi"/>
+          <w:color w:val="auto"/>
+          <w:sz w:val="22"/>
+          <w:szCs w:val="22"/>
+          <w:highlight w:val="yellow"/>
+        </w:rPr>
+        <w:t xml:space="preserve">die blabla </w:t>
       </w:r>
     </w:p>
     <w:p>
@@ -1505,7 +1495,6 @@
           <w:i/>
         </w:rPr>
       </w:pPr>
-      <w:proofErr w:type="spellStart"/>
       <w:r>
         <w:rPr>
           <w:rFonts w:asciiTheme="majorHAnsi" w:hAnsiTheme="majorHAnsi" w:cstheme="majorHAnsi"/>
@@ -1513,7 +1502,6 @@
         </w:rPr>
         <w:t>db_admin</w:t>
       </w:r>
-      <w:proofErr w:type="spellEnd"/>
     </w:p>
     <w:p>
       <w:pPr>
@@ -1527,30 +1515,14 @@
         <w:rPr>
           <w:rFonts w:asciiTheme="majorHAnsi" w:hAnsiTheme="majorHAnsi" w:cstheme="majorHAnsi"/>
         </w:rPr>
-        <w:t xml:space="preserve">Oprichters en </w:t>
-      </w:r>
-      <w:proofErr w:type="spellStart"/>
-      <w:r>
-        <w:rPr>
-          <w:rFonts w:asciiTheme="majorHAnsi" w:hAnsiTheme="majorHAnsi" w:cstheme="majorHAnsi"/>
-        </w:rPr>
-        <w:t>developers</w:t>
-      </w:r>
-      <w:proofErr w:type="spellEnd"/>
-      <w:r>
-        <w:rPr>
-          <w:rFonts w:asciiTheme="majorHAnsi" w:hAnsiTheme="majorHAnsi" w:cstheme="majorHAnsi"/>
-        </w:rPr>
-        <w:t xml:space="preserve"> van </w:t>
-      </w:r>
-      <w:proofErr w:type="spellStart"/>
-      <w:r>
-        <w:rPr>
-          <w:rFonts w:asciiTheme="majorHAnsi" w:hAnsiTheme="majorHAnsi" w:cstheme="majorHAnsi"/>
-        </w:rPr>
-        <w:t>PinPointParking</w:t>
-      </w:r>
-      <w:proofErr w:type="spellEnd"/>
+        <w:t>Oprichters en developers van PinPointParking</w:t>
+      </w:r>
+      <w:r>
+        <w:rPr>
+          <w:rFonts w:asciiTheme="majorHAnsi" w:hAnsiTheme="majorHAnsi" w:cstheme="majorHAnsi"/>
+        </w:rPr>
+        <w:t xml:space="preserve"> die toegang hebben tot alle data en alle bewerkingen kunnen doen.</w:t>
+      </w:r>
     </w:p>
     <w:p>
       <w:pPr>
@@ -1593,21 +1565,13 @@
         <w:rPr>
           <w:rFonts w:asciiTheme="majorHAnsi" w:hAnsiTheme="majorHAnsi" w:cstheme="majorHAnsi"/>
         </w:rPr>
-        <w:t xml:space="preserve">Medewerkers van </w:t>
-      </w:r>
-      <w:proofErr w:type="spellStart"/>
-      <w:r>
-        <w:rPr>
-          <w:rFonts w:asciiTheme="majorHAnsi" w:hAnsiTheme="majorHAnsi" w:cstheme="majorHAnsi"/>
-        </w:rPr>
-        <w:t>PinPointParking</w:t>
-      </w:r>
-      <w:proofErr w:type="spellEnd"/>
-      <w:r>
-        <w:rPr>
-          <w:rFonts w:asciiTheme="majorHAnsi" w:hAnsiTheme="majorHAnsi" w:cstheme="majorHAnsi"/>
-        </w:rPr>
-        <w:t xml:space="preserve"> die administratieve taken hebben</w:t>
+        <w:t>Medewerkers van PinPointParking die administratieve taken hebben</w:t>
+      </w:r>
+      <w:r>
+        <w:rPr>
+          <w:rFonts w:asciiTheme="majorHAnsi" w:hAnsiTheme="majorHAnsi" w:cstheme="majorHAnsi"/>
+        </w:rPr>
+        <w:t xml:space="preserve"> en alleen data kunnen zien en verwijderen vanwege de AVG.</w:t>
       </w:r>
     </w:p>
     <w:p>
@@ -1650,21 +1614,19 @@
         <w:rPr>
           <w:rFonts w:asciiTheme="majorHAnsi" w:hAnsiTheme="majorHAnsi" w:cstheme="majorHAnsi"/>
         </w:rPr>
-        <w:t xml:space="preserve">Zakelijke klant die medewerkers gebruik laten maken van </w:t>
-      </w:r>
-      <w:proofErr w:type="spellStart"/>
-      <w:r>
-        <w:rPr>
-          <w:rFonts w:asciiTheme="majorHAnsi" w:hAnsiTheme="majorHAnsi" w:cstheme="majorHAnsi"/>
-        </w:rPr>
-        <w:t>PinPointParking</w:t>
-      </w:r>
-      <w:proofErr w:type="spellEnd"/>
-      <w:r>
-        <w:rPr>
-          <w:rFonts w:asciiTheme="majorHAnsi" w:hAnsiTheme="majorHAnsi" w:cstheme="majorHAnsi"/>
-        </w:rPr>
-        <w:t xml:space="preserve">, alle facturen gaan naar </w:t>
+        <w:t xml:space="preserve">Zakelijke klant die medewerkers gebruik </w:t>
+      </w:r>
+      <w:r>
+        <w:rPr>
+          <w:rFonts w:asciiTheme="majorHAnsi" w:hAnsiTheme="majorHAnsi" w:cstheme="majorHAnsi"/>
+        </w:rPr>
+        <w:t>laat</w:t>
+      </w:r>
+      <w:r>
+        <w:rPr>
+          <w:rFonts w:asciiTheme="majorHAnsi" w:hAnsiTheme="majorHAnsi" w:cstheme="majorHAnsi"/>
+        </w:rPr>
+        <w:t xml:space="preserve"> maken van PinPointParking, alle facturen gaan naar </w:t>
       </w:r>
       <w:r>
         <w:rPr>
@@ -1677,6 +1639,36 @@
           <w:rFonts w:asciiTheme="majorHAnsi" w:hAnsiTheme="majorHAnsi" w:cstheme="majorHAnsi"/>
         </w:rPr>
         <w:t xml:space="preserve"> bedrijf.</w:t>
+      </w:r>
+      <w:r>
+        <w:rPr>
+          <w:rFonts w:asciiTheme="majorHAnsi" w:hAnsiTheme="majorHAnsi" w:cstheme="majorHAnsi"/>
+        </w:rPr>
+        <w:t xml:space="preserve"> Zij kunnen alleen bij de data die samenhangt met hun eigen medewerkers. Deze kunnen </w:t>
+      </w:r>
+      <w:r>
+        <w:rPr>
+          <w:rFonts w:asciiTheme="majorHAnsi" w:hAnsiTheme="majorHAnsi" w:cstheme="majorHAnsi"/>
+        </w:rPr>
+        <w:t>ze</w:t>
+      </w:r>
+      <w:r>
+        <w:rPr>
+          <w:rFonts w:asciiTheme="majorHAnsi" w:hAnsiTheme="majorHAnsi" w:cstheme="majorHAnsi"/>
+        </w:rPr>
+        <w:t xml:space="preserve"> zien, maken, </w:t>
+      </w:r>
+      <w:r>
+        <w:rPr>
+          <w:rFonts w:asciiTheme="majorHAnsi" w:hAnsiTheme="majorHAnsi" w:cstheme="majorHAnsi"/>
+        </w:rPr>
+        <w:t>aanpasse</w:t>
+      </w:r>
+      <w:r>
+        <w:rPr>
+          <w:rFonts w:asciiTheme="majorHAnsi" w:hAnsiTheme="majorHAnsi" w:cstheme="majorHAnsi"/>
+        </w:rPr>
+        <w:t>n, verwijderen.</w:t>
       </w:r>
     </w:p>
     <w:p>
@@ -1721,14 +1713,52 @@
         </w:rPr>
         <w:t>Particuliere klanten die zelf hun facturen betalen.</w:t>
       </w:r>
-    </w:p>
-    <w:p>
-      <w:pPr>
-        <w:spacing w:after="0" w:line="276" w:lineRule="auto"/>
-        <w:rPr>
-          <w:rFonts w:asciiTheme="majorHAnsi" w:hAnsiTheme="majorHAnsi" w:cstheme="majorHAnsi"/>
-        </w:rPr>
-      </w:pPr>
+      <w:r>
+        <w:rPr>
+          <w:rFonts w:asciiTheme="majorHAnsi" w:hAnsiTheme="majorHAnsi" w:cstheme="majorHAnsi"/>
+        </w:rPr>
+        <w:t xml:space="preserve"> </w:t>
+      </w:r>
+      <w:r>
+        <w:rPr>
+          <w:rFonts w:asciiTheme="majorHAnsi" w:hAnsiTheme="majorHAnsi" w:cstheme="majorHAnsi"/>
+        </w:rPr>
+        <w:t xml:space="preserve">Zij kunnen alleen bij de data die samenhangt met hun eigen </w:t>
+      </w:r>
+      <w:r>
+        <w:rPr>
+          <w:rFonts w:asciiTheme="majorHAnsi" w:hAnsiTheme="majorHAnsi" w:cstheme="majorHAnsi"/>
+        </w:rPr>
+        <w:t>account</w:t>
+      </w:r>
+      <w:r>
+        <w:rPr>
+          <w:rFonts w:asciiTheme="majorHAnsi" w:hAnsiTheme="majorHAnsi" w:cstheme="majorHAnsi"/>
+        </w:rPr>
+        <w:t xml:space="preserve">. Deze kunnen zij zien, maken, </w:t>
+      </w:r>
+      <w:r>
+        <w:rPr>
+          <w:rFonts w:asciiTheme="majorHAnsi" w:hAnsiTheme="majorHAnsi" w:cstheme="majorHAnsi"/>
+        </w:rPr>
+        <w:t>aanpass</w:t>
+      </w:r>
+      <w:r>
+        <w:rPr>
+          <w:rFonts w:asciiTheme="majorHAnsi" w:hAnsiTheme="majorHAnsi" w:cstheme="majorHAnsi"/>
+        </w:rPr>
+        <w:t>en, verwijderen.</w:t>
+      </w:r>
+    </w:p>
+    <w:p>
+      <w:pPr>
+        <w:spacing w:after="0" w:line="276" w:lineRule="auto"/>
+        <w:rPr>
+          <w:rFonts w:asciiTheme="majorHAnsi" w:hAnsiTheme="majorHAnsi" w:cstheme="majorHAnsi"/>
+        </w:rPr>
+      </w:pPr>
+      <w:bookmarkStart w:id="0" w:name="_GoBack"/>
+      <w:bookmarkEnd w:id="0"/>
     </w:p>
     <w:p>
       <w:pPr>
@@ -1743,17 +1773,8 @@
           <w:rFonts w:asciiTheme="majorHAnsi" w:hAnsiTheme="majorHAnsi" w:cstheme="majorHAnsi"/>
           <w:color w:val="00B0F0"/>
         </w:rPr>
-        <w:t xml:space="preserve">User </w:t>
-      </w:r>
-      <w:proofErr w:type="spellStart"/>
-      <w:r>
-        <w:rPr>
-          <w:rFonts w:asciiTheme="majorHAnsi" w:hAnsiTheme="majorHAnsi" w:cstheme="majorHAnsi"/>
-          <w:color w:val="00B0F0"/>
-        </w:rPr>
-        <w:t>Stories</w:t>
-      </w:r>
-      <w:proofErr w:type="spellEnd"/>
+        <w:t>User Stories</w:t>
+      </w:r>
       <w:r>
         <w:rPr>
           <w:rFonts w:asciiTheme="majorHAnsi" w:hAnsiTheme="majorHAnsi" w:cstheme="majorHAnsi"/>
@@ -1946,31 +1967,13 @@
         </w:rPr>
         <w:t xml:space="preserve">User </w:t>
       </w:r>
-      <w:proofErr w:type="spellStart"/>
       <w:r>
         <w:rPr>
           <w:rFonts w:asciiTheme="majorHAnsi" w:hAnsiTheme="majorHAnsi" w:cstheme="majorHAnsi"/>
           <w:color w:val="00B0F0"/>
         </w:rPr>
-        <w:t>Stories</w:t>
-      </w:r>
-      <w:proofErr w:type="spellEnd"/>
-      <w:r>
-        <w:rPr>
-          <w:rFonts w:asciiTheme="majorHAnsi" w:hAnsiTheme="majorHAnsi" w:cstheme="majorHAnsi"/>
-          <w:color w:val="00B0F0"/>
-        </w:rPr>
-        <w:t xml:space="preserve"> </w:t>
-      </w:r>
-      <w:proofErr w:type="spellStart"/>
-      <w:r>
-        <w:rPr>
-          <w:rFonts w:asciiTheme="majorHAnsi" w:hAnsiTheme="majorHAnsi" w:cstheme="majorHAnsi"/>
-          <w:color w:val="00B0F0"/>
-        </w:rPr>
-        <w:t>db_admin</w:t>
-      </w:r>
-      <w:proofErr w:type="spellEnd"/>
+        <w:t>Stories db_admin</w:t>
+      </w:r>
     </w:p>
     <w:p>
       <w:pPr>
@@ -1989,39 +1992,7 @@
           <w:rFonts w:asciiTheme="majorHAnsi" w:hAnsiTheme="majorHAnsi" w:cstheme="majorHAnsi"/>
           <w:highlight w:val="yellow"/>
         </w:rPr>
-        <w:t xml:space="preserve">Als </w:t>
-      </w:r>
-      <w:proofErr w:type="spellStart"/>
-      <w:r>
-        <w:rPr>
-          <w:rFonts w:asciiTheme="majorHAnsi" w:hAnsiTheme="majorHAnsi" w:cstheme="majorHAnsi"/>
-          <w:highlight w:val="yellow"/>
-        </w:rPr>
-        <w:t>admin</w:t>
-      </w:r>
-      <w:proofErr w:type="spellEnd"/>
-      <w:r>
-        <w:rPr>
-          <w:rFonts w:asciiTheme="majorHAnsi" w:hAnsiTheme="majorHAnsi" w:cstheme="majorHAnsi"/>
-          <w:highlight w:val="yellow"/>
-        </w:rPr>
-        <w:t xml:space="preserve"> wil ik de </w:t>
-      </w:r>
-      <w:proofErr w:type="spellStart"/>
-      <w:r>
-        <w:rPr>
-          <w:rFonts w:asciiTheme="majorHAnsi" w:hAnsiTheme="majorHAnsi" w:cstheme="majorHAnsi"/>
-          <w:highlight w:val="yellow"/>
-        </w:rPr>
-        <w:t>processlist</w:t>
-      </w:r>
-      <w:proofErr w:type="spellEnd"/>
-      <w:r>
-        <w:rPr>
-          <w:rFonts w:asciiTheme="majorHAnsi" w:hAnsiTheme="majorHAnsi" w:cstheme="majorHAnsi"/>
-          <w:highlight w:val="yellow"/>
-        </w:rPr>
-        <w:t xml:space="preserve"> zien van alle users zodat ... - ??</w:t>
+        <w:t>Als admin wil ik de processlist zien van alle users zodat ... - ??</w:t>
       </w:r>
     </w:p>
     <w:p>
@@ -2046,21 +2017,12 @@
         </w:rPr>
         <w:t xml:space="preserve">User </w:t>
       </w:r>
-      <w:proofErr w:type="spellStart"/>
       <w:r>
         <w:rPr>
           <w:rFonts w:asciiTheme="majorHAnsi" w:hAnsiTheme="majorHAnsi" w:cstheme="majorHAnsi"/>
           <w:color w:val="00B0F0"/>
         </w:rPr>
-        <w:t>Stories</w:t>
-      </w:r>
-      <w:proofErr w:type="spellEnd"/>
-      <w:r>
-        <w:rPr>
-          <w:rFonts w:asciiTheme="majorHAnsi" w:hAnsiTheme="majorHAnsi" w:cstheme="majorHAnsi"/>
-          <w:color w:val="00B0F0"/>
-        </w:rPr>
-        <w:t xml:space="preserve"> bedrijf</w:t>
+        <w:t>Stories bedrijf</w:t>
       </w:r>
     </w:p>
     <w:p>
@@ -2135,21 +2097,12 @@
         </w:rPr>
         <w:t xml:space="preserve">User </w:t>
       </w:r>
-      <w:proofErr w:type="spellStart"/>
       <w:r>
         <w:rPr>
           <w:rFonts w:asciiTheme="majorHAnsi" w:hAnsiTheme="majorHAnsi" w:cstheme="majorHAnsi"/>
           <w:color w:val="00B0F0"/>
         </w:rPr>
-        <w:t>Stories</w:t>
-      </w:r>
-      <w:proofErr w:type="spellEnd"/>
-      <w:r>
-        <w:rPr>
-          <w:rFonts w:asciiTheme="majorHAnsi" w:hAnsiTheme="majorHAnsi" w:cstheme="majorHAnsi"/>
-          <w:color w:val="00B0F0"/>
-        </w:rPr>
-        <w:t xml:space="preserve"> particulier</w:t>
+        <w:t>Stories particulier</w:t>
       </w:r>
     </w:p>
     <w:p>
@@ -2323,23 +2276,7 @@
           <w:rFonts w:asciiTheme="majorHAnsi" w:hAnsiTheme="majorHAnsi" w:cstheme="majorHAnsi"/>
           <w:highlight w:val="yellow"/>
         </w:rPr>
-        <w:t xml:space="preserve"> (1:1, n:m </w:t>
-      </w:r>
-      <w:proofErr w:type="spellStart"/>
-      <w:r>
-        <w:rPr>
-          <w:rFonts w:asciiTheme="majorHAnsi" w:hAnsiTheme="majorHAnsi" w:cstheme="majorHAnsi"/>
-          <w:highlight w:val="yellow"/>
-        </w:rPr>
-        <w:t>etc</w:t>
-      </w:r>
-      <w:proofErr w:type="spellEnd"/>
-      <w:r>
-        <w:rPr>
-          <w:rFonts w:asciiTheme="majorHAnsi" w:hAnsiTheme="majorHAnsi" w:cstheme="majorHAnsi"/>
-          <w:highlight w:val="yellow"/>
-        </w:rPr>
-        <w:t>)</w:t>
+        <w:t xml:space="preserve"> (1:1, n:m etc)</w:t>
       </w:r>
       <w:r>
         <w:rPr>
@@ -2414,7 +2351,6 @@
           <w:rFonts w:asciiTheme="majorHAnsi" w:hAnsiTheme="majorHAnsi" w:cstheme="majorHAnsi"/>
           <w:highlight w:val="yellow"/>
         </w:rPr>
-        <w:lastRenderedPageBreak/>
         <w:t>Toelichting normaalvormen</w:t>
       </w:r>
     </w:p>

</xml_diff>